<commit_message>
Set version number of the gfarm_zabbix documents to "2.0". (#770)
git-svn-id: https://svn.code.sf.net/p/gfarm/code/gfarm_zabbix/trunk@9226 4a5e1ece-6a47-475c-b646-731d720b41d0
</commit_message>
<xml_diff>
--- a/doc/ja/zabbix_management_manual.docx
+++ b/doc/ja/zabbix_management_manual.docx
@@ -30,8 +30,6 @@
           <w:szCs w:val="28"/>
         </w:rPr>
       </w:pPr>
-      <w:bookmarkStart w:id="0" w:name="_GoBack"/>
-      <w:bookmarkEnd w:id="0"/>
     </w:p>
     <w:p>
       <w:pPr>
@@ -76,7 +74,6 @@
         </w:rPr>
         <w:t>冗長化構成</w:t>
       </w:r>
-      <w:proofErr w:type="spellStart"/>
       <w:r>
         <w:rPr>
           <w:rFonts w:hint="eastAsia"/>
@@ -85,7 +82,6 @@
         </w:rPr>
         <w:t>Gfarm</w:t>
       </w:r>
-      <w:proofErr w:type="spellEnd"/>
       <w:r>
         <w:rPr>
           <w:rFonts w:hint="eastAsia"/>
@@ -206,13 +202,10 @@
         <w:t>第</w:t>
       </w:r>
       <w:r>
-        <w:rPr>
-          <w:rFonts w:hint="eastAsia"/>
-        </w:rPr>
-        <w:t>1.</w:t>
-      </w:r>
-      <w:r>
         <w:t>2</w:t>
+      </w:r>
+      <w:r>
+        <w:t>.0</w:t>
       </w:r>
       <w:r>
         <w:rPr>
@@ -826,7 +819,10 @@
               <w:rPr>
                 <w:rFonts w:hint="eastAsia"/>
               </w:rPr>
-              <w:t>1.2</w:t>
+              <w:t>2</w:t>
+            </w:r>
+            <w:r>
+              <w:t>.0</w:t>
             </w:r>
           </w:p>
         </w:tc>
@@ -857,20 +853,23 @@
             <w:tcW w:w="5040" w:type="dxa"/>
           </w:tcPr>
           <w:p>
-            <w:proofErr w:type="spellStart"/>
-            <w:r>
-              <w:rPr>
-                <w:rFonts w:hint="eastAsia"/>
-              </w:rPr>
-              <w:t>gfarm_zabbix</w:t>
-            </w:r>
-            <w:proofErr w:type="spellEnd"/>
-            <w:r>
-              <w:rPr>
-                <w:rFonts w:hint="eastAsia"/>
-              </w:rPr>
-              <w:t xml:space="preserve"> 1.2</w:t>
-            </w:r>
+            <w:r>
+              <w:rPr>
+                <w:rFonts w:hint="eastAsia"/>
+              </w:rPr>
+              <w:t xml:space="preserve">gfarm_zabbix </w:t>
+            </w:r>
+            <w:r>
+              <w:rPr>
+                <w:rFonts w:hint="eastAsia"/>
+              </w:rPr>
+              <w:t>2</w:t>
+            </w:r>
+            <w:r>
+              <w:t>.0</w:t>
+            </w:r>
+            <w:bookmarkStart w:id="0" w:name="_GoBack"/>
+            <w:bookmarkEnd w:id="0"/>
             <w:r>
               <w:rPr>
                 <w:rFonts w:hint="eastAsia"/>
@@ -3145,71 +3144,61 @@
         </w:rPr>
         <w:t>冗長化構成の</w:t>
       </w:r>
-      <w:proofErr w:type="spellStart"/>
+      <w:r>
+        <w:rPr>
+          <w:rFonts w:hint="eastAsia"/>
+        </w:rPr>
+        <w:t xml:space="preserve">Gfarm v2 </w:t>
+      </w:r>
+      <w:r>
+        <w:rPr>
+          <w:rFonts w:hint="eastAsia"/>
+        </w:rPr>
+        <w:t>ファイルシステム</w:t>
+      </w:r>
+      <w:r>
+        <w:rPr>
+          <w:rFonts w:hint="eastAsia"/>
+        </w:rPr>
+        <w:t xml:space="preserve"> </w:t>
+      </w:r>
+      <w:r>
+        <w:rPr>
+          <w:rFonts w:hint="eastAsia"/>
+        </w:rPr>
+        <w:t>(</w:t>
+      </w:r>
+      <w:r>
+        <w:rPr>
+          <w:rFonts w:hint="eastAsia"/>
+        </w:rPr>
+        <w:t>以降、</w:t>
+      </w:r>
       <w:r>
         <w:rPr>
           <w:rFonts w:hint="eastAsia"/>
         </w:rPr>
         <w:t>Gfarm</w:t>
       </w:r>
-      <w:proofErr w:type="spellEnd"/>
-      <w:r>
-        <w:rPr>
-          <w:rFonts w:hint="eastAsia"/>
-        </w:rPr>
-        <w:t xml:space="preserve"> v2 </w:t>
-      </w:r>
-      <w:r>
-        <w:rPr>
-          <w:rFonts w:hint="eastAsia"/>
-        </w:rPr>
-        <w:t>ファイルシステム</w:t>
-      </w:r>
-      <w:r>
-        <w:rPr>
-          <w:rFonts w:hint="eastAsia"/>
-        </w:rPr>
+      <w:r>
+        <w:rPr>
+          <w:rFonts w:hint="eastAsia"/>
+        </w:rPr>
+        <w:t>とする</w:t>
+      </w:r>
+      <w:r>
+        <w:rPr>
+          <w:rFonts w:hint="eastAsia"/>
+        </w:rPr>
+        <w:t>)</w:t>
+      </w:r>
+      <w:r>
         <w:t xml:space="preserve"> </w:t>
       </w:r>
       <w:r>
         <w:rPr>
           <w:rFonts w:hint="eastAsia"/>
         </w:rPr>
-        <w:t>(</w:t>
-      </w:r>
-      <w:r>
-        <w:rPr>
-          <w:rFonts w:hint="eastAsia"/>
-        </w:rPr>
-        <w:t>以降、</w:t>
-      </w:r>
-      <w:proofErr w:type="spellStart"/>
-      <w:r>
-        <w:rPr>
-          <w:rFonts w:hint="eastAsia"/>
-        </w:rPr>
-        <w:t>Gfarm</w:t>
-      </w:r>
-      <w:proofErr w:type="spellEnd"/>
-      <w:r>
-        <w:rPr>
-          <w:rFonts w:hint="eastAsia"/>
-        </w:rPr>
-        <w:t>とする</w:t>
-      </w:r>
-      <w:r>
-        <w:rPr>
-          <w:rFonts w:hint="eastAsia"/>
-        </w:rPr>
-        <w:t>)</w:t>
-      </w:r>
-      <w:r>
-        <w:t xml:space="preserve"> </w:t>
-      </w:r>
-      <w:r>
-        <w:rPr>
-          <w:rFonts w:hint="eastAsia"/>
-        </w:rPr>
         <w:t>におけるハードウェア及び</w:t>
       </w:r>
       <w:r>
@@ -3230,14 +3219,12 @@
         </w:rPr>
         <w:t>つである</w:t>
       </w:r>
-      <w:proofErr w:type="spellStart"/>
       <w:r>
         <w:rPr>
           <w:rFonts w:hint="eastAsia"/>
         </w:rPr>
         <w:t>Zabbix</w:t>
       </w:r>
-      <w:proofErr w:type="spellEnd"/>
       <w:r>
         <w:rPr>
           <w:rFonts w:hint="eastAsia"/>
@@ -3313,50 +3300,42 @@
         </w:rPr>
         <w:t>本ドキュメントでは、</w:t>
       </w:r>
-      <w:proofErr w:type="spellStart"/>
       <w:r>
         <w:rPr>
           <w:rFonts w:hint="eastAsia"/>
         </w:rPr>
         <w:t>Gfarm</w:t>
       </w:r>
-      <w:proofErr w:type="spellEnd"/>
       <w:r>
         <w:rPr>
           <w:rFonts w:hint="eastAsia"/>
         </w:rPr>
         <w:t>における</w:t>
       </w:r>
-      <w:proofErr w:type="spellStart"/>
       <w:r>
         <w:rPr>
           <w:rFonts w:hint="eastAsia"/>
         </w:rPr>
         <w:t>Zabbix</w:t>
       </w:r>
-      <w:proofErr w:type="spellEnd"/>
       <w:r>
         <w:rPr>
           <w:rFonts w:hint="eastAsia"/>
         </w:rPr>
         <w:t>による異常監視構成は構築済みであることを前提とし、</w:t>
       </w:r>
-      <w:proofErr w:type="spellStart"/>
       <w:r>
         <w:t>Zabbix</w:t>
       </w:r>
-      <w:proofErr w:type="spellEnd"/>
       <w:r>
         <w:rPr>
           <w:rFonts w:hint="eastAsia"/>
         </w:rPr>
         <w:t>による</w:t>
       </w:r>
-      <w:proofErr w:type="spellStart"/>
       <w:r>
         <w:t>Gfarm</w:t>
       </w:r>
-      <w:proofErr w:type="spellEnd"/>
       <w:r>
         <w:rPr>
           <w:rFonts w:hint="eastAsia"/>
@@ -3387,14 +3366,12 @@
         <w:pStyle w:val="a4"/>
         <w:ind w:leftChars="0" w:left="0" w:firstLineChars="100" w:firstLine="210"/>
       </w:pPr>
-      <w:proofErr w:type="spellStart"/>
       <w:r>
         <w:rPr>
           <w:rFonts w:hint="eastAsia"/>
         </w:rPr>
         <w:t>Zabbix</w:t>
       </w:r>
-      <w:proofErr w:type="spellEnd"/>
       <w:r>
         <w:rPr>
           <w:rFonts w:hint="eastAsia"/>
@@ -3430,7 +3407,6 @@
         <w:pStyle w:val="1"/>
       </w:pPr>
       <w:bookmarkStart w:id="2" w:name="_Toc396827893"/>
-      <w:proofErr w:type="spellStart"/>
       <w:r>
         <w:rPr>
           <w:rFonts w:hint="eastAsia"/>
@@ -3438,7 +3414,6 @@
         <w:lastRenderedPageBreak/>
         <w:t>Gfarm</w:t>
       </w:r>
-      <w:proofErr w:type="spellEnd"/>
       <w:r>
         <w:rPr>
           <w:rFonts w:hint="eastAsia"/>
@@ -3451,14 +3426,12 @@
         </w:rPr>
         <w:t>で使用する</w:t>
       </w:r>
-      <w:proofErr w:type="spellStart"/>
       <w:r>
         <w:rPr>
           <w:rFonts w:hint="eastAsia"/>
         </w:rPr>
         <w:t>Zabbix</w:t>
       </w:r>
-      <w:proofErr w:type="spellEnd"/>
       <w:r>
         <w:rPr>
           <w:rFonts w:hint="eastAsia"/>
@@ -3471,28 +3444,24 @@
       <w:pPr>
         <w:ind w:firstLineChars="99" w:firstLine="208"/>
       </w:pPr>
-      <w:proofErr w:type="spellStart"/>
       <w:r>
         <w:rPr>
           <w:rFonts w:hint="eastAsia"/>
         </w:rPr>
         <w:t>Gfarm</w:t>
       </w:r>
-      <w:proofErr w:type="spellEnd"/>
       <w:r>
         <w:rPr>
           <w:rFonts w:hint="eastAsia"/>
         </w:rPr>
         <w:t>監視を使用する上で必要な</w:t>
       </w:r>
-      <w:proofErr w:type="spellStart"/>
       <w:r>
         <w:rPr>
           <w:rFonts w:hint="eastAsia"/>
         </w:rPr>
         <w:t>Zabbix</w:t>
       </w:r>
-      <w:proofErr w:type="spellEnd"/>
       <w:r>
         <w:rPr>
           <w:rFonts w:hint="eastAsia"/>
@@ -3554,14 +3523,12 @@
         </w:rPr>
         <w:t>ここでは、</w:t>
       </w:r>
-      <w:proofErr w:type="spellStart"/>
       <w:r>
         <w:rPr>
           <w:rFonts w:hint="eastAsia"/>
         </w:rPr>
         <w:t>Zabbix</w:t>
       </w:r>
-      <w:proofErr w:type="spellEnd"/>
       <w:r>
         <w:rPr>
           <w:rFonts w:hint="eastAsia"/>
@@ -3607,14 +3574,12 @@
       <w:r>
         <w:t>では</w:t>
       </w:r>
-      <w:proofErr w:type="spellStart"/>
       <w:r>
         <w:rPr>
           <w:rFonts w:hint="eastAsia"/>
         </w:rPr>
         <w:t>Zabbix</w:t>
       </w:r>
-      <w:proofErr w:type="spellEnd"/>
       <w:r>
         <w:rPr>
           <w:rFonts w:hint="eastAsia"/>
@@ -3788,14 +3753,12 @@
       <w:r>
         <w:t>データは、</w:t>
       </w:r>
-      <w:proofErr w:type="spellStart"/>
       <w:r>
         <w:rPr>
           <w:rFonts w:hint="eastAsia"/>
         </w:rPr>
         <w:t>Zabbix</w:t>
       </w:r>
-      <w:proofErr w:type="spellEnd"/>
       <w:r>
         <w:t>の</w:t>
       </w:r>
@@ -3843,14 +3806,12 @@
         <w:pStyle w:val="af0"/>
         <w:ind w:leftChars="0" w:left="420"/>
       </w:pPr>
-      <w:proofErr w:type="spellStart"/>
       <w:r>
         <w:rPr>
           <w:rFonts w:hint="eastAsia"/>
         </w:rPr>
         <w:t>Zabbix</w:t>
       </w:r>
-      <w:proofErr w:type="spellEnd"/>
       <w:r>
         <w:rPr>
           <w:rFonts w:hint="eastAsia"/>
@@ -3902,14 +3863,12 @@
       <w:r>
         <w:t>トリガーである。</w:t>
       </w:r>
-      <w:proofErr w:type="spellStart"/>
       <w:r>
         <w:rPr>
           <w:rFonts w:hint="eastAsia"/>
         </w:rPr>
         <w:t>Zabbix</w:t>
       </w:r>
-      <w:proofErr w:type="spellEnd"/>
       <w:r>
         <w:rPr>
           <w:rFonts w:hint="eastAsia"/>
@@ -3981,14 +3940,12 @@
         </w:rPr>
         <w:t>。</w:t>
       </w:r>
-      <w:proofErr w:type="spellStart"/>
       <w:r>
         <w:rPr>
           <w:rFonts w:hint="eastAsia"/>
         </w:rPr>
         <w:t>Zabbix</w:t>
       </w:r>
-      <w:proofErr w:type="spellEnd"/>
       <w:r>
         <w:rPr>
           <w:rFonts w:hint="eastAsia"/>
@@ -4212,7 +4169,6 @@
         <w:pStyle w:val="1"/>
       </w:pPr>
       <w:bookmarkStart w:id="3" w:name="_Toc396827894"/>
-      <w:proofErr w:type="spellStart"/>
       <w:r>
         <w:rPr>
           <w:rFonts w:hint="eastAsia"/>
@@ -4220,7 +4176,6 @@
         <w:lastRenderedPageBreak/>
         <w:t>Gfarm</w:t>
       </w:r>
-      <w:proofErr w:type="spellEnd"/>
       <w:r>
         <w:rPr>
           <w:rFonts w:hint="eastAsia"/>
@@ -4233,14 +4188,12 @@
       <w:pPr>
         <w:ind w:firstLineChars="99" w:firstLine="208"/>
       </w:pPr>
-      <w:proofErr w:type="spellStart"/>
       <w:r>
         <w:rPr>
           <w:rFonts w:hint="eastAsia"/>
         </w:rPr>
         <w:t>Gfarm</w:t>
       </w:r>
-      <w:proofErr w:type="spellEnd"/>
       <w:r>
         <w:rPr>
           <w:rFonts w:hint="eastAsia"/>
@@ -4250,14 +4203,12 @@
       <w:r>
         <w:t>障害が発生すると、</w:t>
       </w:r>
-      <w:proofErr w:type="spellStart"/>
       <w:r>
         <w:rPr>
           <w:rFonts w:hint="eastAsia"/>
         </w:rPr>
         <w:t>Zabbix</w:t>
       </w:r>
-      <w:proofErr w:type="spellEnd"/>
       <w:r>
         <w:rPr>
           <w:rFonts w:hint="eastAsia"/>
@@ -4379,14 +4330,12 @@
       <w:r>
         <w:t>では</w:t>
       </w:r>
-      <w:proofErr w:type="spellStart"/>
       <w:r>
         <w:rPr>
           <w:rFonts w:hint="eastAsia"/>
         </w:rPr>
         <w:t>Zabbix</w:t>
       </w:r>
-      <w:proofErr w:type="spellEnd"/>
       <w:r>
         <w:rPr>
           <w:rFonts w:hint="eastAsia"/>
@@ -4451,14 +4400,12 @@
         <w:pStyle w:val="2"/>
       </w:pPr>
       <w:bookmarkStart w:id="4" w:name="_Toc396827895"/>
-      <w:proofErr w:type="spellStart"/>
       <w:r>
         <w:rPr>
           <w:rFonts w:hint="eastAsia"/>
         </w:rPr>
         <w:t>Zabbix</w:t>
       </w:r>
-      <w:proofErr w:type="spellEnd"/>
       <w:r>
         <w:rPr>
           <w:rFonts w:hint="eastAsia"/>
@@ -4471,14 +4418,12 @@
       <w:pPr>
         <w:ind w:firstLineChars="100" w:firstLine="210"/>
       </w:pPr>
-      <w:proofErr w:type="spellStart"/>
       <w:r>
         <w:rPr>
           <w:rFonts w:hint="eastAsia"/>
         </w:rPr>
         <w:t>Gfarm</w:t>
       </w:r>
-      <w:proofErr w:type="spellEnd"/>
       <w:r>
         <w:rPr>
           <w:rFonts w:hint="eastAsia"/>
@@ -4503,14 +4448,12 @@
         </w:rPr>
         <w:t>つの手段で</w:t>
       </w:r>
-      <w:proofErr w:type="spellStart"/>
       <w:r>
         <w:rPr>
           <w:rFonts w:hint="eastAsia"/>
         </w:rPr>
         <w:t>Zabbix</w:t>
       </w:r>
-      <w:proofErr w:type="spellEnd"/>
       <w:r>
         <w:rPr>
           <w:rFonts w:hint="eastAsia"/>
@@ -4546,28 +4489,24 @@
         </w:rPr>
         <w:t>障害発生時に</w:t>
       </w:r>
-      <w:proofErr w:type="spellStart"/>
       <w:r>
         <w:rPr>
           <w:rFonts w:hint="eastAsia"/>
         </w:rPr>
         <w:t>Zabbix</w:t>
       </w:r>
-      <w:proofErr w:type="spellEnd"/>
       <w:r>
         <w:rPr>
           <w:rFonts w:hint="eastAsia"/>
         </w:rPr>
         <w:t>から障害の内容をメールで通知することができる。</w:t>
       </w:r>
-      <w:proofErr w:type="spellStart"/>
       <w:r>
         <w:rPr>
           <w:rFonts w:hint="eastAsia"/>
         </w:rPr>
         <w:t>Zabbix</w:t>
       </w:r>
-      <w:proofErr w:type="spellEnd"/>
       <w:r>
         <w:rPr>
           <w:rFonts w:hint="eastAsia"/>
@@ -4659,70 +4598,60 @@
         </w:rPr>
         <w:t>異常時に</w:t>
       </w:r>
-      <w:proofErr w:type="spellStart"/>
       <w:r>
         <w:rPr>
           <w:rFonts w:hint="eastAsia"/>
         </w:rPr>
         <w:t>Zabbix</w:t>
       </w:r>
-      <w:proofErr w:type="spellEnd"/>
       <w:r>
         <w:rPr>
           <w:rFonts w:hint="eastAsia"/>
         </w:rPr>
         <w:t>から</w:t>
       </w:r>
-      <w:proofErr w:type="spellStart"/>
       <w:r>
         <w:rPr>
           <w:rFonts w:hint="eastAsia"/>
         </w:rPr>
         <w:t>Trac</w:t>
       </w:r>
-      <w:proofErr w:type="spellEnd"/>
       <w:r>
         <w:rPr>
           <w:rFonts w:hint="eastAsia"/>
         </w:rPr>
         <w:t>へ登録したチケットを閲覧することで、現状の</w:t>
       </w:r>
-      <w:proofErr w:type="spellStart"/>
       <w:r>
         <w:rPr>
           <w:rFonts w:hint="eastAsia"/>
         </w:rPr>
         <w:t>Gfarm</w:t>
       </w:r>
-      <w:proofErr w:type="spellEnd"/>
       <w:r>
         <w:rPr>
           <w:rFonts w:hint="eastAsia"/>
         </w:rPr>
         <w:t>の状態を把握することが可能である。チケット登録時に通知メールを送ることも可能である。チケット管理システムについての詳細は、</w:t>
       </w:r>
-      <w:proofErr w:type="spellStart"/>
       <w:r>
         <w:rPr>
           <w:rFonts w:hint="eastAsia"/>
         </w:rPr>
         <w:t>Trac</w:t>
       </w:r>
-      <w:proofErr w:type="spellEnd"/>
       <w:r>
         <w:rPr>
           <w:rFonts w:hint="eastAsia"/>
         </w:rPr>
         <w:t>による「異常時のチケット登録機能」のマニュアルで説明する。このマニュアルでは</w:t>
       </w:r>
-      <w:proofErr w:type="spellStart"/>
       <w:r>
         <w:rPr>
           <w:rFonts w:hint="eastAsia"/>
         </w:rPr>
         <w:t>Trac</w:t>
       </w:r>
-      <w:proofErr w:type="spellEnd"/>
       <w:r>
         <w:rPr>
           <w:rFonts w:hint="eastAsia"/>
@@ -4772,14 +4701,12 @@
         </w:rPr>
         <w:t>ブラウザで</w:t>
       </w:r>
-      <w:proofErr w:type="spellStart"/>
       <w:r>
         <w:rPr>
           <w:rFonts w:hint="eastAsia"/>
         </w:rPr>
         <w:t>Zabbix</w:t>
       </w:r>
-      <w:proofErr w:type="spellEnd"/>
       <w:r>
         <w:rPr>
           <w:rFonts w:hint="eastAsia"/>
@@ -4843,19 +4770,11 @@
         </w:rPr>
         <w:t>確認できる。ログインした後、メニューの「監視データ」－「ダッシュボード」からダッシュボード画面を表示する。ダッシュボード画面は</w:t>
       </w:r>
-      <w:proofErr w:type="spellStart"/>
-      <w:r>
-        <w:rPr>
-          <w:rFonts w:hint="eastAsia"/>
-        </w:rPr>
-        <w:t>Zabbix</w:t>
-      </w:r>
-      <w:proofErr w:type="spellEnd"/>
-      <w:r>
-        <w:rPr>
-          <w:rFonts w:hint="eastAsia"/>
-        </w:rPr>
-        <w:t xml:space="preserve"> Web</w:t>
+      <w:r>
+        <w:rPr>
+          <w:rFonts w:hint="eastAsia"/>
+        </w:rPr>
+        <w:t>Zabbix Web</w:t>
       </w:r>
       <w:r>
         <w:rPr>
@@ -5068,7 +4987,6 @@
           <w:b/>
         </w:rPr>
       </w:pPr>
-      <w:proofErr w:type="spellStart"/>
       <w:r>
         <w:rPr>
           <w:rFonts w:hint="eastAsia"/>
@@ -5076,7 +4994,6 @@
         </w:rPr>
         <w:t>Zabbix</w:t>
       </w:r>
-      <w:proofErr w:type="spellEnd"/>
       <w:r>
         <w:rPr>
           <w:rFonts w:hint="eastAsia"/>
@@ -5092,56 +5009,48 @@
           <w:b/>
         </w:rPr>
       </w:pPr>
-      <w:proofErr w:type="spellStart"/>
       <w:r>
         <w:rPr>
           <w:rFonts w:hint="eastAsia"/>
         </w:rPr>
         <w:t>Zabbix</w:t>
       </w:r>
-      <w:proofErr w:type="spellEnd"/>
       <w:r>
         <w:rPr>
           <w:rFonts w:hint="eastAsia"/>
         </w:rPr>
         <w:t>サーバの状態がサマリ表示される。</w:t>
       </w:r>
-      <w:proofErr w:type="spellStart"/>
       <w:r>
         <w:rPr>
           <w:rFonts w:hint="eastAsia"/>
         </w:rPr>
         <w:t>Zabbix</w:t>
       </w:r>
-      <w:proofErr w:type="spellEnd"/>
       <w:r>
         <w:rPr>
           <w:rFonts w:hint="eastAsia"/>
         </w:rPr>
         <w:t>サーバの起動状況、監視対象のホスト数、アイテム数、トリガー数、ログインユーザ数などの</w:t>
       </w:r>
-      <w:proofErr w:type="spellStart"/>
       <w:r>
         <w:rPr>
           <w:rFonts w:hint="eastAsia"/>
         </w:rPr>
         <w:t>Zabbix</w:t>
       </w:r>
-      <w:proofErr w:type="spellEnd"/>
       <w:r>
         <w:rPr>
           <w:rFonts w:hint="eastAsia"/>
         </w:rPr>
         <w:t>サーバの状態の概要が確認できる。メニューから「レポート」－「</w:t>
       </w:r>
-      <w:proofErr w:type="spellStart"/>
       <w:r>
         <w:rPr>
           <w:rFonts w:hint="eastAsia"/>
         </w:rPr>
         <w:t>Zabbix</w:t>
       </w:r>
-      <w:proofErr w:type="spellEnd"/>
       <w:r>
         <w:rPr>
           <w:rFonts w:hint="eastAsia"/>
@@ -7345,14 +7254,12 @@
         </w:rPr>
         <w:t>時間以上の時間が経過した場合、</w:t>
       </w:r>
-      <w:proofErr w:type="spellStart"/>
       <w:r>
         <w:rPr>
           <w:rFonts w:hint="eastAsia"/>
         </w:rPr>
         <w:t>Zabbix</w:t>
       </w:r>
-      <w:proofErr w:type="spellEnd"/>
       <w:r>
         <w:rPr>
           <w:rFonts w:hint="eastAsia"/>
@@ -9144,14 +9051,12 @@
       <w:pPr>
         <w:ind w:firstLine="142"/>
       </w:pPr>
-      <w:proofErr w:type="spellStart"/>
       <w:r>
         <w:rPr>
           <w:rFonts w:hint="eastAsia"/>
         </w:rPr>
         <w:t>Gfarm</w:t>
       </w:r>
-      <w:proofErr w:type="spellEnd"/>
       <w:r>
         <w:rPr>
           <w:rFonts w:hint="eastAsia"/>
@@ -9164,14 +9069,12 @@
         </w:rPr>
         <w:t>の</w:t>
       </w:r>
-      <w:proofErr w:type="spellStart"/>
       <w:r>
         <w:rPr>
           <w:rFonts w:hint="eastAsia"/>
         </w:rPr>
         <w:t>config-gfarm</w:t>
       </w:r>
-      <w:proofErr w:type="spellEnd"/>
       <w:r>
         <w:rPr>
           <w:rFonts w:hint="eastAsia"/>
@@ -9309,16 +9212,8 @@
               <w:rPr>
                 <w:rFonts w:hint="eastAsia"/>
               </w:rPr>
-              <w:t>/gfarm2-conf-editor/</w:t>
-            </w:r>
-            <w:proofErr w:type="spellStart"/>
-            <w:r>
-              <w:rPr>
-                <w:rFonts w:hint="eastAsia"/>
-              </w:rPr>
-              <w:t>index.php</w:t>
-            </w:r>
-            <w:proofErr w:type="spellEnd"/>
+              <w:t>/gfarm2-conf-editor/index.php</w:t>
+            </w:r>
           </w:p>
         </w:tc>
       </w:tr>
@@ -10118,14 +10013,12 @@
       <w:pPr>
         <w:ind w:firstLine="210"/>
       </w:pPr>
-      <w:proofErr w:type="spellStart"/>
       <w:r>
         <w:rPr>
           <w:rFonts w:hint="eastAsia"/>
         </w:rPr>
         <w:t>Zabbix</w:t>
       </w:r>
-      <w:proofErr w:type="spellEnd"/>
       <w:r>
         <w:rPr>
           <w:rFonts w:hint="eastAsia"/>
@@ -10150,14 +10043,12 @@
         </w:rPr>
         <w:t>上から、監視対象の追加や監視項目の設定変更、監視データの閲覧等を行うことができる。</w:t>
       </w:r>
-      <w:proofErr w:type="spellStart"/>
       <w:r>
         <w:rPr>
           <w:rFonts w:hint="eastAsia"/>
         </w:rPr>
         <w:t>Zabbix</w:t>
       </w:r>
-      <w:proofErr w:type="spellEnd"/>
       <w:r>
         <w:rPr>
           <w:rFonts w:hint="eastAsia"/>
@@ -10307,14 +10198,12 @@
         </w:rPr>
         <w:t>ユーザ管理を行えるのは</w:t>
       </w:r>
-      <w:proofErr w:type="spellStart"/>
       <w:r>
         <w:rPr>
           <w:rFonts w:hint="eastAsia"/>
         </w:rPr>
         <w:t>Zabbix</w:t>
       </w:r>
-      <w:proofErr w:type="spellEnd"/>
       <w:r>
         <w:rPr>
           <w:rFonts w:hint="eastAsia"/>
@@ -10410,14 +10299,12 @@
         </w:rPr>
         <w:t>、各手順実施時は、</w:t>
       </w:r>
-      <w:proofErr w:type="spellStart"/>
       <w:r>
         <w:rPr>
           <w:rFonts w:hint="eastAsia"/>
         </w:rPr>
         <w:t>Zabbix</w:t>
       </w:r>
-      <w:proofErr w:type="spellEnd"/>
       <w:r>
         <w:rPr>
           <w:rFonts w:hint="eastAsia"/>
@@ -10446,16 +10333,8 @@
         <w:rPr>
           <w:rFonts w:hint="eastAsia"/>
         </w:rPr>
-        <w:t>(</w:t>
-      </w:r>
-      <w:proofErr w:type="spellStart"/>
-      <w:r>
-        <w:rPr>
-          <w:rFonts w:hint="eastAsia"/>
-        </w:rPr>
-        <w:t>Zabbix</w:t>
-      </w:r>
-      <w:proofErr w:type="spellEnd"/>
+        <w:t>(Zabbix</w:t>
+      </w:r>
       <w:r>
         <w:rPr>
           <w:rFonts w:hint="eastAsia"/>
@@ -11760,7 +11639,6 @@
               </w:rPr>
               <w:t>・</w:t>
             </w:r>
-            <w:proofErr w:type="spellStart"/>
             <w:r>
               <w:rPr>
                 <w:rFonts w:hint="eastAsia"/>
@@ -11769,7 +11647,6 @@
               </w:rPr>
               <w:t>Zabbix</w:t>
             </w:r>
-            <w:proofErr w:type="spellEnd"/>
             <w:r>
               <w:rPr>
                 <w:rFonts w:hint="eastAsia"/>
@@ -12987,14 +12864,12 @@
         </w:rPr>
         <w:t>、</w:t>
       </w:r>
-      <w:proofErr w:type="spellStart"/>
       <w:r>
         <w:rPr>
           <w:rFonts w:hint="eastAsia"/>
         </w:rPr>
         <w:t>Zabbix</w:t>
       </w:r>
-      <w:proofErr w:type="spellEnd"/>
       <w:r>
         <w:rPr>
           <w:rFonts w:hint="eastAsia"/>
@@ -13192,14 +13067,12 @@
             <w:tcW w:w="2858" w:type="dxa"/>
           </w:tcPr>
           <w:p>
-            <w:proofErr w:type="spellStart"/>
             <w:r>
               <w:rPr>
                 <w:rFonts w:hint="eastAsia"/>
               </w:rPr>
               <w:t>Zabbix</w:t>
             </w:r>
-            <w:proofErr w:type="spellEnd"/>
             <w:r>
               <w:rPr>
                 <w:rFonts w:hint="eastAsia"/>
@@ -13241,14 +13114,12 @@
             <w:tcW w:w="2858" w:type="dxa"/>
           </w:tcPr>
           <w:p>
-            <w:proofErr w:type="spellStart"/>
             <w:r>
               <w:rPr>
                 <w:rFonts w:hint="eastAsia"/>
               </w:rPr>
               <w:t>Zabbix</w:t>
             </w:r>
-            <w:proofErr w:type="spellEnd"/>
             <w:r>
               <w:rPr>
                 <w:rFonts w:hint="eastAsia"/>
@@ -13281,14 +13152,12 @@
       <w:pPr>
         <w:ind w:firstLineChars="100" w:firstLine="210"/>
       </w:pPr>
-      <w:proofErr w:type="spellStart"/>
       <w:r>
         <w:rPr>
           <w:rFonts w:hint="eastAsia"/>
         </w:rPr>
         <w:t>Zabbix</w:t>
       </w:r>
-      <w:proofErr w:type="spellEnd"/>
       <w:r>
         <w:rPr>
           <w:rFonts w:hint="eastAsia"/>
@@ -13407,7 +13276,6 @@
           <w:numId w:val="5"/>
         </w:numPr>
       </w:pPr>
-      <w:proofErr w:type="spellStart"/>
       <w:r>
         <w:rPr>
           <w:rFonts w:hint="eastAsia"/>
@@ -13416,7 +13284,6 @@
         <w:lastRenderedPageBreak/>
         <w:t>Zabbix</w:t>
       </w:r>
-      <w:proofErr w:type="spellEnd"/>
       <w:r>
         <w:rPr>
           <w:rFonts w:hint="eastAsia"/>
@@ -13471,7 +13338,6 @@
           <w:numId w:val="5"/>
         </w:numPr>
       </w:pPr>
-      <w:proofErr w:type="spellStart"/>
       <w:r>
         <w:rPr>
           <w:rFonts w:hint="eastAsia"/>
@@ -13479,7 +13345,6 @@
         </w:rPr>
         <w:t>Zabbix</w:t>
       </w:r>
-      <w:proofErr w:type="spellEnd"/>
       <w:r>
         <w:rPr>
           <w:rFonts w:hint="eastAsia"/>
@@ -13534,7 +13399,6 @@
           <w:numId w:val="5"/>
         </w:numPr>
       </w:pPr>
-      <w:proofErr w:type="spellStart"/>
       <w:r>
         <w:rPr>
           <w:rFonts w:hint="eastAsia"/>
@@ -13542,7 +13406,6 @@
         </w:rPr>
         <w:t>Zabbix</w:t>
       </w:r>
-      <w:proofErr w:type="spellEnd"/>
       <w:r>
         <w:rPr>
           <w:rFonts w:hint="eastAsia"/>
@@ -15286,7 +15149,6 @@
                 <w:szCs w:val="20"/>
               </w:rPr>
             </w:pPr>
-            <w:proofErr w:type="spellStart"/>
             <w:r>
               <w:rPr>
                 <w:rFonts w:hint="eastAsia"/>
@@ -15295,7 +15157,6 @@
               </w:rPr>
               <w:t>Zabbix</w:t>
             </w:r>
-            <w:proofErr w:type="spellEnd"/>
             <w:r>
               <w:rPr>
                 <w:rFonts w:hint="eastAsia"/>
@@ -15312,7 +15173,6 @@
                 <w:szCs w:val="20"/>
               </w:rPr>
             </w:pPr>
-            <w:proofErr w:type="spellStart"/>
             <w:r>
               <w:rPr>
                 <w:rFonts w:hint="eastAsia"/>
@@ -15321,7 +15181,6 @@
               </w:rPr>
               <w:t>Zabbix</w:t>
             </w:r>
-            <w:proofErr w:type="spellEnd"/>
             <w:r>
               <w:rPr>
                 <w:rFonts w:hint="eastAsia"/>
@@ -15338,7 +15197,6 @@
                 <w:szCs w:val="20"/>
               </w:rPr>
             </w:pPr>
-            <w:proofErr w:type="spellStart"/>
             <w:r>
               <w:rPr>
                 <w:rFonts w:hint="eastAsia"/>
@@ -15347,7 +15205,6 @@
               </w:rPr>
               <w:t>Zabbix</w:t>
             </w:r>
-            <w:proofErr w:type="spellEnd"/>
             <w:r>
               <w:rPr>
                 <w:rFonts w:hint="eastAsia"/>
@@ -16998,11 +16855,9 @@
       <w:pPr>
         <w:ind w:firstLine="210"/>
       </w:pPr>
-      <w:proofErr w:type="spellStart"/>
       <w:r>
         <w:t>Zabbix</w:t>
       </w:r>
-      <w:proofErr w:type="spellEnd"/>
       <w:r>
         <w:rPr>
           <w:rFonts w:hint="eastAsia"/>
@@ -17039,14 +16894,12 @@
       <w:r>
         <w:t>を行うには、</w:t>
       </w:r>
-      <w:proofErr w:type="spellStart"/>
       <w:r>
         <w:rPr>
           <w:rFonts w:hint="eastAsia"/>
         </w:rPr>
         <w:t>Zabbix</w:t>
       </w:r>
-      <w:proofErr w:type="spellEnd"/>
       <w:r>
         <w:rPr>
           <w:rFonts w:hint="eastAsia"/>
@@ -17164,14 +17017,12 @@
       <w:pPr>
         <w:ind w:firstLine="210"/>
       </w:pPr>
-      <w:proofErr w:type="spellStart"/>
       <w:r>
         <w:rPr>
           <w:rFonts w:hint="eastAsia"/>
         </w:rPr>
         <w:t>Zabbix</w:t>
       </w:r>
-      <w:proofErr w:type="spellEnd"/>
       <w:r>
         <w:rPr>
           <w:rFonts w:hint="eastAsia"/>
@@ -18158,18 +18009,8 @@
                 <w:sz w:val="20"/>
                 <w:szCs w:val="20"/>
               </w:rPr>
-              <w:t xml:space="preserve">SMTP </w:t>
-            </w:r>
-            <w:proofErr w:type="spellStart"/>
-            <w:r>
-              <w:rPr>
-                <w:rFonts w:hint="eastAsia"/>
-                <w:sz w:val="20"/>
-                <w:szCs w:val="20"/>
-              </w:rPr>
-              <w:t>helo</w:t>
-            </w:r>
-            <w:proofErr w:type="spellEnd"/>
+              <w:t>SMTP helo</w:t>
+            </w:r>
           </w:p>
         </w:tc>
         <w:tc>
@@ -18204,16 +18045,7 @@
                 <w:sz w:val="20"/>
                 <w:szCs w:val="20"/>
               </w:rPr>
-              <w:t xml:space="preserve"> </w:t>
-            </w:r>
-            <w:proofErr w:type="spellStart"/>
-            <w:r>
-              <w:rPr>
-                <w:rFonts w:hint="eastAsia"/>
-                <w:sz w:val="20"/>
-                <w:szCs w:val="20"/>
-              </w:rPr>
-              <w:t>hel</w:t>
+              <w:t xml:space="preserve"> hel</w:t>
             </w:r>
             <w:r>
               <w:rPr>
@@ -18222,7 +18054,6 @@
               </w:rPr>
               <w:t>o</w:t>
             </w:r>
-            <w:proofErr w:type="spellEnd"/>
           </w:p>
         </w:tc>
         <w:tc>
@@ -18343,14 +18174,12 @@
       <w:r>
         <w:t>、</w:t>
       </w:r>
-      <w:proofErr w:type="spellStart"/>
       <w:r>
         <w:rPr>
           <w:rFonts w:hint="eastAsia"/>
         </w:rPr>
         <w:t>Zabbix</w:t>
       </w:r>
-      <w:proofErr w:type="spellEnd"/>
       <w:r>
         <w:rPr>
           <w:rFonts w:hint="eastAsia"/>
@@ -20205,19 +20034,11 @@
       <w:r>
         <w:t>“</w:t>
       </w:r>
-      <w:proofErr w:type="spellStart"/>
-      <w:r>
-        <w:rPr>
-          <w:rFonts w:hint="eastAsia"/>
-        </w:rPr>
-        <w:t>Zabbix</w:t>
-      </w:r>
-      <w:proofErr w:type="spellEnd"/>
-      <w:r>
-        <w:rPr>
-          <w:rFonts w:hint="eastAsia"/>
-        </w:rPr>
-        <w:t xml:space="preserve"> monitoring network</w:t>
+      <w:r>
+        <w:rPr>
+          <w:rFonts w:hint="eastAsia"/>
+        </w:rPr>
+        <w:t>Zabbix monitoring network</w:t>
       </w:r>
       <w:r>
         <w:t>”</w:t>
@@ -21835,14 +21656,12 @@
         </w:rPr>
         <w:t>手動でメタデータサーバのフェイルオーバを実行する場合、</w:t>
       </w:r>
-      <w:proofErr w:type="spellStart"/>
       <w:r>
         <w:rPr>
           <w:rFonts w:hint="eastAsia"/>
         </w:rPr>
         <w:t>Zabbix</w:t>
       </w:r>
-      <w:proofErr w:type="spellEnd"/>
       <w:r>
         <w:rPr>
           <w:rFonts w:hint="eastAsia"/>
@@ -21903,14 +21722,12 @@
         </w:rPr>
         <w:t>で下記の手順を実行する。下記の手順は全て</w:t>
       </w:r>
-      <w:proofErr w:type="spellStart"/>
       <w:r>
         <w:rPr>
           <w:rFonts w:hint="eastAsia"/>
         </w:rPr>
         <w:t>zabbix</w:t>
       </w:r>
-      <w:proofErr w:type="spellEnd"/>
       <w:r>
         <w:rPr>
           <w:rFonts w:hint="eastAsia"/>
@@ -22179,7 +21996,6 @@
         </w:numPr>
         <w:ind w:leftChars="0"/>
       </w:pPr>
-      <w:proofErr w:type="spellStart"/>
       <w:r>
         <w:rPr>
           <w:rFonts w:hint="eastAsia"/>
@@ -22187,7 +22003,6 @@
         </w:rPr>
         <w:t>Gfarm</w:t>
       </w:r>
-      <w:proofErr w:type="spellEnd"/>
       <w:r>
         <w:rPr>
           <w:rFonts w:hint="eastAsia"/>
@@ -22342,21 +22157,7 @@
         <w:rPr>
           <w:szCs w:val="21"/>
         </w:rPr>
-        <w:t xml:space="preserve">suitable candidate for master </w:t>
-      </w:r>
-      <w:proofErr w:type="spellStart"/>
-      <w:r>
-        <w:rPr>
-          <w:szCs w:val="21"/>
-        </w:rPr>
-        <w:t>gfmd</w:t>
-      </w:r>
-      <w:proofErr w:type="spellEnd"/>
-      <w:r>
-        <w:rPr>
-          <w:szCs w:val="21"/>
-        </w:rPr>
-        <w:t xml:space="preserve"> is</w:t>
+        <w:t>suitable candidate for master gfmd is</w:t>
       </w:r>
       <w:r>
         <w:rPr>
@@ -22418,23 +22219,7 @@
                 <w:sz w:val="20"/>
                 <w:szCs w:val="20"/>
               </w:rPr>
-              <w:t xml:space="preserve">try to get the current status of </w:t>
-            </w:r>
-            <w:proofErr w:type="spellStart"/>
-            <w:r>
-              <w:rPr>
-                <w:sz w:val="20"/>
-                <w:szCs w:val="20"/>
-              </w:rPr>
-              <w:t>gfmd</w:t>
-            </w:r>
-            <w:proofErr w:type="spellEnd"/>
-            <w:r>
-              <w:rPr>
-                <w:sz w:val="20"/>
-                <w:szCs w:val="20"/>
-              </w:rPr>
-              <w:t xml:space="preserve"> on gfmd1</w:t>
+              <w:t>try to get the current status of gfmd on gfmd1</w:t>
             </w:r>
           </w:p>
           <w:p>
@@ -22451,23 +22236,7 @@
                 <w:sz w:val="20"/>
                 <w:szCs w:val="20"/>
               </w:rPr>
-              <w:t xml:space="preserve">try to get the current status of </w:t>
-            </w:r>
-            <w:proofErr w:type="spellStart"/>
-            <w:r>
-              <w:rPr>
-                <w:sz w:val="20"/>
-                <w:szCs w:val="20"/>
-              </w:rPr>
-              <w:t>gfmd</w:t>
-            </w:r>
-            <w:proofErr w:type="spellEnd"/>
-            <w:r>
-              <w:rPr>
-                <w:sz w:val="20"/>
-                <w:szCs w:val="20"/>
-              </w:rPr>
-              <w:t xml:space="preserve"> on gfmd2</w:t>
+              <w:t>try to get the current status of gfmd on gfmd2</w:t>
             </w:r>
           </w:p>
           <w:p>
@@ -22484,39 +22253,7 @@
                 <w:sz w:val="20"/>
                 <w:szCs w:val="20"/>
               </w:rPr>
-              <w:t xml:space="preserve">try to get the max </w:t>
-            </w:r>
-            <w:proofErr w:type="spellStart"/>
-            <w:r>
-              <w:rPr>
-                <w:sz w:val="20"/>
-                <w:szCs w:val="20"/>
-              </w:rPr>
-              <w:t>seqno</w:t>
-            </w:r>
-            <w:proofErr w:type="spellEnd"/>
-            <w:r>
-              <w:rPr>
-                <w:sz w:val="20"/>
-                <w:szCs w:val="20"/>
-              </w:rPr>
-              <w:t xml:space="preserve"> of </w:t>
-            </w:r>
-            <w:proofErr w:type="spellStart"/>
-            <w:r>
-              <w:rPr>
-                <w:sz w:val="20"/>
-                <w:szCs w:val="20"/>
-              </w:rPr>
-              <w:t>gfmd</w:t>
-            </w:r>
-            <w:proofErr w:type="spellEnd"/>
-            <w:r>
-              <w:rPr>
-                <w:sz w:val="20"/>
-                <w:szCs w:val="20"/>
-              </w:rPr>
-              <w:t xml:space="preserve"> on gfmd2</w:t>
+              <w:t>try to get the max seqno of gfmd on gfmd2</w:t>
             </w:r>
           </w:p>
           <w:p>
@@ -22594,23 +22331,7 @@
                 <w:sz w:val="20"/>
                 <w:szCs w:val="20"/>
               </w:rPr>
-              <w:t xml:space="preserve">suitable candidate for master </w:t>
-            </w:r>
-            <w:proofErr w:type="spellStart"/>
-            <w:r>
-              <w:rPr>
-                <w:sz w:val="20"/>
-                <w:szCs w:val="20"/>
-              </w:rPr>
-              <w:t>gfmd</w:t>
-            </w:r>
-            <w:proofErr w:type="spellEnd"/>
-            <w:r>
-              <w:rPr>
-                <w:sz w:val="20"/>
-                <w:szCs w:val="20"/>
-              </w:rPr>
-              <w:t xml:space="preserve"> is gfmd2 (mds-slave:10601)</w:t>
+              <w:t>suitable candidate for master gfmd is gfmd2 (mds-slave:10601)</w:t>
             </w:r>
           </w:p>
         </w:tc>
@@ -22762,25 +22483,7 @@
                 <w:sz w:val="20"/>
                 <w:szCs w:val="20"/>
               </w:rPr>
-              <w:t xml:space="preserve">try to get the current status of </w:t>
-            </w:r>
-            <w:proofErr w:type="spellStart"/>
-            <w:r>
-              <w:rPr>
-                <w:rFonts w:eastAsia="ＭＳ ゴシック"/>
-                <w:sz w:val="20"/>
-                <w:szCs w:val="20"/>
-              </w:rPr>
-              <w:t>gfmd</w:t>
-            </w:r>
-            <w:proofErr w:type="spellEnd"/>
-            <w:r>
-              <w:rPr>
-                <w:rFonts w:eastAsia="ＭＳ ゴシック"/>
-                <w:sz w:val="20"/>
-                <w:szCs w:val="20"/>
-              </w:rPr>
-              <w:t xml:space="preserve"> on gfmd1</w:t>
+              <w:t>try to get the current status of gfmd on gfmd1</w:t>
             </w:r>
           </w:p>
           <w:p>
@@ -22799,25 +22502,7 @@
                 <w:sz w:val="20"/>
                 <w:szCs w:val="20"/>
               </w:rPr>
-              <w:t xml:space="preserve">try to get the current status of </w:t>
-            </w:r>
-            <w:proofErr w:type="spellStart"/>
-            <w:r>
-              <w:rPr>
-                <w:rFonts w:eastAsia="ＭＳ ゴシック"/>
-                <w:sz w:val="20"/>
-                <w:szCs w:val="20"/>
-              </w:rPr>
-              <w:t>gfmd</w:t>
-            </w:r>
-            <w:proofErr w:type="spellEnd"/>
-            <w:r>
-              <w:rPr>
-                <w:rFonts w:eastAsia="ＭＳ ゴシック"/>
-                <w:sz w:val="20"/>
-                <w:szCs w:val="20"/>
-              </w:rPr>
-              <w:t xml:space="preserve"> on gfmd2</w:t>
+              <w:t>try to get the current status of gfmd on gfmd2</w:t>
             </w:r>
           </w:p>
           <w:p>
@@ -22836,43 +22521,7 @@
                 <w:sz w:val="20"/>
                 <w:szCs w:val="20"/>
               </w:rPr>
-              <w:t xml:space="preserve">try to get the max </w:t>
-            </w:r>
-            <w:proofErr w:type="spellStart"/>
-            <w:r>
-              <w:rPr>
-                <w:rFonts w:eastAsia="ＭＳ ゴシック"/>
-                <w:sz w:val="20"/>
-                <w:szCs w:val="20"/>
-              </w:rPr>
-              <w:t>seqno</w:t>
-            </w:r>
-            <w:proofErr w:type="spellEnd"/>
-            <w:r>
-              <w:rPr>
-                <w:rFonts w:eastAsia="ＭＳ ゴシック"/>
-                <w:sz w:val="20"/>
-                <w:szCs w:val="20"/>
-              </w:rPr>
-              <w:t xml:space="preserve"> of </w:t>
-            </w:r>
-            <w:proofErr w:type="spellStart"/>
-            <w:r>
-              <w:rPr>
-                <w:rFonts w:eastAsia="ＭＳ ゴシック"/>
-                <w:sz w:val="20"/>
-                <w:szCs w:val="20"/>
-              </w:rPr>
-              <w:t>gfmd</w:t>
-            </w:r>
-            <w:proofErr w:type="spellEnd"/>
-            <w:r>
-              <w:rPr>
-                <w:rFonts w:eastAsia="ＭＳ ゴシック"/>
-                <w:sz w:val="20"/>
-                <w:szCs w:val="20"/>
-              </w:rPr>
-              <w:t xml:space="preserve"> on gfmd2</w:t>
+              <w:t>try to get the max seqno of gfmd on gfmd2</w:t>
             </w:r>
           </w:p>
           <w:p>
@@ -22959,25 +22608,7 @@
                 <w:sz w:val="20"/>
                 <w:szCs w:val="20"/>
               </w:rPr>
-              <w:t>zbx_failover.pl: notice: failover start: new-master-</w:t>
-            </w:r>
-            <w:proofErr w:type="spellStart"/>
-            <w:r>
-              <w:rPr>
-                <w:rFonts w:eastAsia="ＭＳ ゴシック"/>
-                <w:sz w:val="20"/>
-                <w:szCs w:val="20"/>
-              </w:rPr>
-              <w:t>gfmd</w:t>
-            </w:r>
-            <w:proofErr w:type="spellEnd"/>
-            <w:r>
-              <w:rPr>
-                <w:rFonts w:eastAsia="ＭＳ ゴシック"/>
-                <w:sz w:val="20"/>
-                <w:szCs w:val="20"/>
-              </w:rPr>
-              <w:t>=gfmd2 (mds-slave:10601)</w:t>
+              <w:t>zbx_failover.pl: notice: failover start: new-master-gfmd=gfmd2 (mds-slave:10601)</w:t>
             </w:r>
           </w:p>
           <w:p>
@@ -22994,25 +22625,7 @@
                 <w:sz w:val="20"/>
                 <w:szCs w:val="20"/>
               </w:rPr>
-              <w:t>zbx_failover.pl: notice: failover complete: new-master-</w:t>
-            </w:r>
-            <w:proofErr w:type="spellStart"/>
-            <w:r>
-              <w:rPr>
-                <w:rFonts w:eastAsia="ＭＳ ゴシック"/>
-                <w:sz w:val="20"/>
-                <w:szCs w:val="20"/>
-              </w:rPr>
-              <w:t>gfmd</w:t>
-            </w:r>
-            <w:proofErr w:type="spellEnd"/>
-            <w:r>
-              <w:rPr>
-                <w:rFonts w:eastAsia="ＭＳ ゴシック"/>
-                <w:sz w:val="20"/>
-                <w:szCs w:val="20"/>
-              </w:rPr>
-              <w:t>=gfmd2 (mds-slave:10601)</w:t>
+              <w:t>zbx_failover.pl: notice: failover complete: new-master-gfmd=gfmd2 (mds-slave:10601)</w:t>
             </w:r>
           </w:p>
         </w:tc>
@@ -23230,7 +22843,7 @@
       <w:rPr>
         <w:noProof/>
       </w:rPr>
-      <w:t>35</w:t>
+      <w:t>18</w:t>
     </w:r>
     <w:r>
       <w:fldChar w:fldCharType="end"/>
@@ -23292,7 +22905,6 @@
       </w:rPr>
       <w:t xml:space="preserve">　　　　　　　　　　　　　　　　　冗長化構成</w:t>
     </w:r>
-    <w:proofErr w:type="spellStart"/>
     <w:r>
       <w:rPr>
         <w:rFonts w:hint="eastAsia"/>
@@ -23300,7 +22912,6 @@
       </w:rPr>
       <w:t>Gfarm</w:t>
     </w:r>
-    <w:proofErr w:type="spellEnd"/>
     <w:r>
       <w:rPr>
         <w:rFonts w:hint="eastAsia"/>
@@ -23348,16 +22959,8 @@
         <w:rFonts w:hint="eastAsia"/>
         <w:u w:val="thick"/>
       </w:rPr>
-      <w:t xml:space="preserve">　　　　　　　　　　　　　　　　　</w:t>
+      <w:t xml:space="preserve">　　　　　　　　　　　　　　　　　冗長化構成</w:t>
     </w:r>
-    <w:r>
-      <w:rPr>
-        <w:rFonts w:hint="eastAsia"/>
-        <w:u w:val="thick"/>
-      </w:rPr>
-      <w:t>冗長化構成</w:t>
-    </w:r>
-    <w:proofErr w:type="spellStart"/>
     <w:r>
       <w:rPr>
         <w:rFonts w:hint="eastAsia"/>
@@ -23365,7 +22968,6 @@
       </w:rPr>
       <w:t>Gfarm</w:t>
     </w:r>
-    <w:proofErr w:type="spellEnd"/>
     <w:r>
       <w:rPr>
         <w:rFonts w:hint="eastAsia"/>
@@ -29181,6 +28783,7 @@
   <w:style w:type="character" w:default="1" w:styleId="a1">
     <w:name w:val="Default Paragraph Font"/>
     <w:uiPriority w:val="1"/>
+    <w:semiHidden/>
     <w:unhideWhenUsed/>
   </w:style>
   <w:style w:type="table" w:default="1" w:styleId="a2">
@@ -29834,7 +29437,7 @@
 </file>
 
 <file path=customXml/itemProps1.xml><?xml version="1.0" encoding="utf-8"?>
-<ds:datastoreItem xmlns:ds="http://schemas.openxmlformats.org/officeDocument/2006/customXml" ds:itemID="{E21740F2-0C17-488A-9B0A-77A0BA9132A3}">
+<ds:datastoreItem xmlns:ds="http://schemas.openxmlformats.org/officeDocument/2006/customXml" ds:itemID="{B5597A9B-F6BC-4A62-934B-8F33385ACCC6}">
   <ds:schemaRefs>
     <ds:schemaRef ds:uri="http://schemas.openxmlformats.org/officeDocument/2006/bibliography"/>
   </ds:schemaRefs>

</xml_diff>

<commit_message>
In the chapter "mail notification", we recommend users to modify the default message body of emails. (#875)
git-svn-id: https://svn.code.sf.net/p/gfarm/code/gfarm_zabbix/trunk@9818 4a5e1ece-6a47-475c-b646-731d720b41d0
</commit_message>
<xml_diff>
--- a/doc/ja/zabbix_management_manual.docx
+++ b/doc/ja/zabbix_management_manual.docx
@@ -6,6 +6,8 @@
       <w:pPr>
         <w:jc w:val="center"/>
       </w:pPr>
+      <w:bookmarkStart w:id="0" w:name="_GoBack"/>
+      <w:bookmarkEnd w:id="0"/>
     </w:p>
     <w:p>
       <w:pPr>
@@ -74,6 +76,7 @@
         </w:rPr>
         <w:t>冗長化構成</w:t>
       </w:r>
+      <w:proofErr w:type="spellStart"/>
       <w:r>
         <w:rPr>
           <w:rFonts w:hint="eastAsia"/>
@@ -82,6 +85,7 @@
         </w:rPr>
         <w:t>Gfarm</w:t>
       </w:r>
+      <w:proofErr w:type="spellEnd"/>
       <w:r>
         <w:rPr>
           <w:rFonts w:hint="eastAsia"/>
@@ -205,7 +209,7 @@
         <w:t>2</w:t>
       </w:r>
       <w:r>
-        <w:t>.0</w:t>
+        <w:t>.2</w:t>
       </w:r>
       <w:r>
         <w:rPr>
@@ -236,7 +240,7 @@
         <w:rPr>
           <w:rFonts w:hint="eastAsia"/>
         </w:rPr>
-        <w:t>4</w:t>
+        <w:t>5</w:t>
       </w:r>
       <w:r>
         <w:rPr>
@@ -248,7 +252,7 @@
         <w:rPr>
           <w:rFonts w:hint="eastAsia"/>
         </w:rPr>
-        <w:t>8</w:t>
+        <w:t>7</w:t>
       </w:r>
       <w:r>
         <w:rPr>
@@ -853,11 +857,19 @@
             <w:tcW w:w="5040" w:type="dxa"/>
           </w:tcPr>
           <w:p>
-            <w:r>
-              <w:rPr>
-                <w:rFonts w:hint="eastAsia"/>
-              </w:rPr>
-              <w:t xml:space="preserve">gfarm_zabbix </w:t>
+            <w:proofErr w:type="spellStart"/>
+            <w:r>
+              <w:rPr>
+                <w:rFonts w:hint="eastAsia"/>
+              </w:rPr>
+              <w:t>gfarm_zabbix</w:t>
+            </w:r>
+            <w:proofErr w:type="spellEnd"/>
+            <w:r>
+              <w:rPr>
+                <w:rFonts w:hint="eastAsia"/>
+              </w:rPr>
+              <w:t xml:space="preserve"> </w:t>
             </w:r>
             <w:r>
               <w:rPr>
@@ -868,8 +880,6 @@
             <w:r>
               <w:t>.0</w:t>
             </w:r>
-            <w:bookmarkStart w:id="0" w:name="_GoBack"/>
-            <w:bookmarkEnd w:id="0"/>
             <w:r>
               <w:rPr>
                 <w:rFonts w:hint="eastAsia"/>
@@ -910,6 +920,12 @@
             <w:pPr>
               <w:jc w:val="center"/>
             </w:pPr>
+            <w:r>
+              <w:rPr>
+                <w:rFonts w:hint="eastAsia"/>
+              </w:rPr>
+              <w:t>2.2</w:t>
+            </w:r>
           </w:p>
         </w:tc>
         <w:tc>
@@ -920,13 +936,89 @@
             <w:pPr>
               <w:jc w:val="center"/>
             </w:pPr>
+            <w:r>
+              <w:rPr>
+                <w:rFonts w:hint="eastAsia"/>
+              </w:rPr>
+              <w:t>2015/7/</w:t>
+            </w:r>
+            <w:r>
+              <w:t>2</w:t>
+            </w:r>
+            <w:r>
+              <w:t>7</w:t>
+            </w:r>
           </w:p>
         </w:tc>
         <w:tc>
           <w:tcPr>
             <w:tcW w:w="5040" w:type="dxa"/>
           </w:tcPr>
-          <w:p/>
+          <w:p>
+            <w:r>
+              <w:rPr>
+                <w:rFonts w:hint="eastAsia"/>
+              </w:rPr>
+              <w:t>メール通知</w:t>
+            </w:r>
+            <w:r>
+              <w:t>設定</w:t>
+            </w:r>
+            <w:r>
+              <w:rPr>
+                <w:rFonts w:hint="eastAsia"/>
+              </w:rPr>
+              <w:t>で、アクション</w:t>
+            </w:r>
+            <w:r>
+              <w:t>の設定項目</w:t>
+            </w:r>
+            <w:r>
+              <w:rPr>
+                <w:rFonts w:hint="eastAsia"/>
+              </w:rPr>
+              <w:t>「</w:t>
+            </w:r>
+            <w:r>
+              <w:t>デフォルトメッセージ」</w:t>
+            </w:r>
+            <w:r>
+              <w:rPr>
+                <w:rFonts w:hint="eastAsia"/>
+              </w:rPr>
+              <w:t>を</w:t>
+            </w:r>
+            <w:r>
+              <w:t>デフォルト</w:t>
+            </w:r>
+            <w:r>
+              <w:rPr>
+                <w:rFonts w:hint="eastAsia"/>
+              </w:rPr>
+              <w:t>から変更</w:t>
+            </w:r>
+            <w:r>
+              <w:t>する</w:t>
+            </w:r>
+            <w:r>
+              <w:rPr>
+                <w:rFonts w:hint="eastAsia"/>
+              </w:rPr>
+              <w:t>旨</w:t>
+            </w:r>
+            <w:r>
+              <w:t>を</w:t>
+            </w:r>
+            <w:r>
+              <w:rPr>
+                <w:rFonts w:hint="eastAsia"/>
+              </w:rPr>
+              <w:t>記述</w:t>
+            </w:r>
+            <w:r>
+              <w:t>した。</w:t>
+            </w:r>
+          </w:p>
         </w:tc>
         <w:tc>
           <w:tcPr>
@@ -936,6 +1028,9 @@
             <w:pPr>
               <w:jc w:val="center"/>
             </w:pPr>
+            <w:r>
+              <w:t>SRA</w:t>
+            </w:r>
           </w:p>
         </w:tc>
       </w:tr>
@@ -3144,11 +3239,19 @@
         </w:rPr>
         <w:t>冗長化構成の</w:t>
       </w:r>
-      <w:r>
-        <w:rPr>
-          <w:rFonts w:hint="eastAsia"/>
-        </w:rPr>
-        <w:t xml:space="preserve">Gfarm v2 </w:t>
+      <w:proofErr w:type="spellStart"/>
+      <w:r>
+        <w:rPr>
+          <w:rFonts w:hint="eastAsia"/>
+        </w:rPr>
+        <w:t>Gfarm</w:t>
+      </w:r>
+      <w:proofErr w:type="spellEnd"/>
+      <w:r>
+        <w:rPr>
+          <w:rFonts w:hint="eastAsia"/>
+        </w:rPr>
+        <w:t xml:space="preserve"> v2 </w:t>
       </w:r>
       <w:r>
         <w:rPr>
@@ -3174,12 +3277,14 @@
         </w:rPr>
         <w:t>以降、</w:t>
       </w:r>
+      <w:proofErr w:type="spellStart"/>
       <w:r>
         <w:rPr>
           <w:rFonts w:hint="eastAsia"/>
         </w:rPr>
         <w:t>Gfarm</w:t>
       </w:r>
+      <w:proofErr w:type="spellEnd"/>
       <w:r>
         <w:rPr>
           <w:rFonts w:hint="eastAsia"/>
@@ -3219,12 +3324,14 @@
         </w:rPr>
         <w:t>つである</w:t>
       </w:r>
+      <w:proofErr w:type="spellStart"/>
       <w:r>
         <w:rPr>
           <w:rFonts w:hint="eastAsia"/>
         </w:rPr>
         <w:t>Zabbix</w:t>
       </w:r>
+      <w:proofErr w:type="spellEnd"/>
       <w:r>
         <w:rPr>
           <w:rFonts w:hint="eastAsia"/>
@@ -3300,42 +3407,50 @@
         </w:rPr>
         <w:t>本ドキュメントでは、</w:t>
       </w:r>
+      <w:proofErr w:type="spellStart"/>
       <w:r>
         <w:rPr>
           <w:rFonts w:hint="eastAsia"/>
         </w:rPr>
         <w:t>Gfarm</w:t>
       </w:r>
+      <w:proofErr w:type="spellEnd"/>
       <w:r>
         <w:rPr>
           <w:rFonts w:hint="eastAsia"/>
         </w:rPr>
         <w:t>における</w:t>
       </w:r>
+      <w:proofErr w:type="spellStart"/>
       <w:r>
         <w:rPr>
           <w:rFonts w:hint="eastAsia"/>
         </w:rPr>
         <w:t>Zabbix</w:t>
       </w:r>
+      <w:proofErr w:type="spellEnd"/>
       <w:r>
         <w:rPr>
           <w:rFonts w:hint="eastAsia"/>
         </w:rPr>
         <w:t>による異常監視構成は構築済みであることを前提とし、</w:t>
       </w:r>
+      <w:proofErr w:type="spellStart"/>
       <w:r>
         <w:t>Zabbix</w:t>
       </w:r>
+      <w:proofErr w:type="spellEnd"/>
       <w:r>
         <w:rPr>
           <w:rFonts w:hint="eastAsia"/>
         </w:rPr>
         <w:t>による</w:t>
       </w:r>
+      <w:proofErr w:type="spellStart"/>
       <w:r>
         <w:t>Gfarm</w:t>
       </w:r>
+      <w:proofErr w:type="spellEnd"/>
       <w:r>
         <w:rPr>
           <w:rFonts w:hint="eastAsia"/>
@@ -3366,12 +3481,14 @@
         <w:pStyle w:val="a4"/>
         <w:ind w:leftChars="0" w:left="0" w:firstLineChars="100" w:firstLine="210"/>
       </w:pPr>
+      <w:proofErr w:type="spellStart"/>
       <w:r>
         <w:rPr>
           <w:rFonts w:hint="eastAsia"/>
         </w:rPr>
         <w:t>Zabbix</w:t>
       </w:r>
+      <w:proofErr w:type="spellEnd"/>
       <w:r>
         <w:rPr>
           <w:rFonts w:hint="eastAsia"/>
@@ -3407,6 +3524,7 @@
         <w:pStyle w:val="1"/>
       </w:pPr>
       <w:bookmarkStart w:id="2" w:name="_Toc396827893"/>
+      <w:proofErr w:type="spellStart"/>
       <w:r>
         <w:rPr>
           <w:rFonts w:hint="eastAsia"/>
@@ -3414,6 +3532,7 @@
         <w:lastRenderedPageBreak/>
         <w:t>Gfarm</w:t>
       </w:r>
+      <w:proofErr w:type="spellEnd"/>
       <w:r>
         <w:rPr>
           <w:rFonts w:hint="eastAsia"/>
@@ -3426,12 +3545,14 @@
         </w:rPr>
         <w:t>で使用する</w:t>
       </w:r>
+      <w:proofErr w:type="spellStart"/>
       <w:r>
         <w:rPr>
           <w:rFonts w:hint="eastAsia"/>
         </w:rPr>
         <w:t>Zabbix</w:t>
       </w:r>
+      <w:proofErr w:type="spellEnd"/>
       <w:r>
         <w:rPr>
           <w:rFonts w:hint="eastAsia"/>
@@ -3444,24 +3565,28 @@
       <w:pPr>
         <w:ind w:firstLineChars="99" w:firstLine="208"/>
       </w:pPr>
+      <w:proofErr w:type="spellStart"/>
       <w:r>
         <w:rPr>
           <w:rFonts w:hint="eastAsia"/>
         </w:rPr>
         <w:t>Gfarm</w:t>
       </w:r>
+      <w:proofErr w:type="spellEnd"/>
       <w:r>
         <w:rPr>
           <w:rFonts w:hint="eastAsia"/>
         </w:rPr>
         <w:t>監視を使用する上で必要な</w:t>
       </w:r>
+      <w:proofErr w:type="spellStart"/>
       <w:r>
         <w:rPr>
           <w:rFonts w:hint="eastAsia"/>
         </w:rPr>
         <w:t>Zabbix</w:t>
       </w:r>
+      <w:proofErr w:type="spellEnd"/>
       <w:r>
         <w:rPr>
           <w:rFonts w:hint="eastAsia"/>
@@ -3523,12 +3648,14 @@
         </w:rPr>
         <w:t>ここでは、</w:t>
       </w:r>
+      <w:proofErr w:type="spellStart"/>
       <w:r>
         <w:rPr>
           <w:rFonts w:hint="eastAsia"/>
         </w:rPr>
         <w:t>Zabbix</w:t>
       </w:r>
+      <w:proofErr w:type="spellEnd"/>
       <w:r>
         <w:rPr>
           <w:rFonts w:hint="eastAsia"/>
@@ -3574,12 +3701,14 @@
       <w:r>
         <w:t>では</w:t>
       </w:r>
+      <w:proofErr w:type="spellStart"/>
       <w:r>
         <w:rPr>
           <w:rFonts w:hint="eastAsia"/>
         </w:rPr>
         <w:t>Zabbix</w:t>
       </w:r>
+      <w:proofErr w:type="spellEnd"/>
       <w:r>
         <w:rPr>
           <w:rFonts w:hint="eastAsia"/>
@@ -3753,12 +3882,14 @@
       <w:r>
         <w:t>データは、</w:t>
       </w:r>
+      <w:proofErr w:type="spellStart"/>
       <w:r>
         <w:rPr>
           <w:rFonts w:hint="eastAsia"/>
         </w:rPr>
         <w:t>Zabbix</w:t>
       </w:r>
+      <w:proofErr w:type="spellEnd"/>
       <w:r>
         <w:t>の</w:t>
       </w:r>
@@ -3806,12 +3937,14 @@
         <w:pStyle w:val="af0"/>
         <w:ind w:leftChars="0" w:left="420"/>
       </w:pPr>
+      <w:proofErr w:type="spellStart"/>
       <w:r>
         <w:rPr>
           <w:rFonts w:hint="eastAsia"/>
         </w:rPr>
         <w:t>Zabbix</w:t>
       </w:r>
+      <w:proofErr w:type="spellEnd"/>
       <w:r>
         <w:rPr>
           <w:rFonts w:hint="eastAsia"/>
@@ -3863,12 +3996,14 @@
       <w:r>
         <w:t>トリガーである。</w:t>
       </w:r>
+      <w:proofErr w:type="spellStart"/>
       <w:r>
         <w:rPr>
           <w:rFonts w:hint="eastAsia"/>
         </w:rPr>
         <w:t>Zabbix</w:t>
       </w:r>
+      <w:proofErr w:type="spellEnd"/>
       <w:r>
         <w:rPr>
           <w:rFonts w:hint="eastAsia"/>
@@ -3940,12 +4075,14 @@
         </w:rPr>
         <w:t>。</w:t>
       </w:r>
+      <w:proofErr w:type="spellStart"/>
       <w:r>
         <w:rPr>
           <w:rFonts w:hint="eastAsia"/>
         </w:rPr>
         <w:t>Zabbix</w:t>
       </w:r>
+      <w:proofErr w:type="spellEnd"/>
       <w:r>
         <w:rPr>
           <w:rFonts w:hint="eastAsia"/>
@@ -4169,6 +4306,7 @@
         <w:pStyle w:val="1"/>
       </w:pPr>
       <w:bookmarkStart w:id="3" w:name="_Toc396827894"/>
+      <w:proofErr w:type="spellStart"/>
       <w:r>
         <w:rPr>
           <w:rFonts w:hint="eastAsia"/>
@@ -4176,6 +4314,7 @@
         <w:lastRenderedPageBreak/>
         <w:t>Gfarm</w:t>
       </w:r>
+      <w:proofErr w:type="spellEnd"/>
       <w:r>
         <w:rPr>
           <w:rFonts w:hint="eastAsia"/>
@@ -4188,12 +4327,14 @@
       <w:pPr>
         <w:ind w:firstLineChars="99" w:firstLine="208"/>
       </w:pPr>
+      <w:proofErr w:type="spellStart"/>
       <w:r>
         <w:rPr>
           <w:rFonts w:hint="eastAsia"/>
         </w:rPr>
         <w:t>Gfarm</w:t>
       </w:r>
+      <w:proofErr w:type="spellEnd"/>
       <w:r>
         <w:rPr>
           <w:rFonts w:hint="eastAsia"/>
@@ -4203,12 +4344,14 @@
       <w:r>
         <w:t>障害が発生すると、</w:t>
       </w:r>
+      <w:proofErr w:type="spellStart"/>
       <w:r>
         <w:rPr>
           <w:rFonts w:hint="eastAsia"/>
         </w:rPr>
         <w:t>Zabbix</w:t>
       </w:r>
+      <w:proofErr w:type="spellEnd"/>
       <w:r>
         <w:rPr>
           <w:rFonts w:hint="eastAsia"/>
@@ -4330,12 +4473,14 @@
       <w:r>
         <w:t>では</w:t>
       </w:r>
+      <w:proofErr w:type="spellStart"/>
       <w:r>
         <w:rPr>
           <w:rFonts w:hint="eastAsia"/>
         </w:rPr>
         <w:t>Zabbix</w:t>
       </w:r>
+      <w:proofErr w:type="spellEnd"/>
       <w:r>
         <w:rPr>
           <w:rFonts w:hint="eastAsia"/>
@@ -4400,12 +4545,14 @@
         <w:pStyle w:val="2"/>
       </w:pPr>
       <w:bookmarkStart w:id="4" w:name="_Toc396827895"/>
+      <w:proofErr w:type="spellStart"/>
       <w:r>
         <w:rPr>
           <w:rFonts w:hint="eastAsia"/>
         </w:rPr>
         <w:t>Zabbix</w:t>
       </w:r>
+      <w:proofErr w:type="spellEnd"/>
       <w:r>
         <w:rPr>
           <w:rFonts w:hint="eastAsia"/>
@@ -4418,12 +4565,14 @@
       <w:pPr>
         <w:ind w:firstLineChars="100" w:firstLine="210"/>
       </w:pPr>
+      <w:proofErr w:type="spellStart"/>
       <w:r>
         <w:rPr>
           <w:rFonts w:hint="eastAsia"/>
         </w:rPr>
         <w:t>Gfarm</w:t>
       </w:r>
+      <w:proofErr w:type="spellEnd"/>
       <w:r>
         <w:rPr>
           <w:rFonts w:hint="eastAsia"/>
@@ -4448,12 +4597,14 @@
         </w:rPr>
         <w:t>つの手段で</w:t>
       </w:r>
+      <w:proofErr w:type="spellStart"/>
       <w:r>
         <w:rPr>
           <w:rFonts w:hint="eastAsia"/>
         </w:rPr>
         <w:t>Zabbix</w:t>
       </w:r>
+      <w:proofErr w:type="spellEnd"/>
       <w:r>
         <w:rPr>
           <w:rFonts w:hint="eastAsia"/>
@@ -4489,24 +4640,28 @@
         </w:rPr>
         <w:t>障害発生時に</w:t>
       </w:r>
+      <w:proofErr w:type="spellStart"/>
       <w:r>
         <w:rPr>
           <w:rFonts w:hint="eastAsia"/>
         </w:rPr>
         <w:t>Zabbix</w:t>
       </w:r>
+      <w:proofErr w:type="spellEnd"/>
       <w:r>
         <w:rPr>
           <w:rFonts w:hint="eastAsia"/>
         </w:rPr>
         <w:t>から障害の内容をメールで通知することができる。</w:t>
       </w:r>
+      <w:proofErr w:type="spellStart"/>
       <w:r>
         <w:rPr>
           <w:rFonts w:hint="eastAsia"/>
         </w:rPr>
         <w:t>Zabbix</w:t>
       </w:r>
+      <w:proofErr w:type="spellEnd"/>
       <w:r>
         <w:rPr>
           <w:rFonts w:hint="eastAsia"/>
@@ -4598,60 +4753,70 @@
         </w:rPr>
         <w:t>異常時に</w:t>
       </w:r>
+      <w:proofErr w:type="spellStart"/>
       <w:r>
         <w:rPr>
           <w:rFonts w:hint="eastAsia"/>
         </w:rPr>
         <w:t>Zabbix</w:t>
       </w:r>
+      <w:proofErr w:type="spellEnd"/>
       <w:r>
         <w:rPr>
           <w:rFonts w:hint="eastAsia"/>
         </w:rPr>
         <w:t>から</w:t>
       </w:r>
+      <w:proofErr w:type="spellStart"/>
       <w:r>
         <w:rPr>
           <w:rFonts w:hint="eastAsia"/>
         </w:rPr>
         <w:t>Trac</w:t>
       </w:r>
+      <w:proofErr w:type="spellEnd"/>
       <w:r>
         <w:rPr>
           <w:rFonts w:hint="eastAsia"/>
         </w:rPr>
         <w:t>へ登録したチケットを閲覧することで、現状の</w:t>
       </w:r>
+      <w:proofErr w:type="spellStart"/>
       <w:r>
         <w:rPr>
           <w:rFonts w:hint="eastAsia"/>
         </w:rPr>
         <w:t>Gfarm</w:t>
       </w:r>
+      <w:proofErr w:type="spellEnd"/>
       <w:r>
         <w:rPr>
           <w:rFonts w:hint="eastAsia"/>
         </w:rPr>
         <w:t>の状態を把握することが可能である。チケット登録時に通知メールを送ることも可能である。チケット管理システムについての詳細は、</w:t>
       </w:r>
+      <w:proofErr w:type="spellStart"/>
       <w:r>
         <w:rPr>
           <w:rFonts w:hint="eastAsia"/>
         </w:rPr>
         <w:t>Trac</w:t>
       </w:r>
+      <w:proofErr w:type="spellEnd"/>
       <w:r>
         <w:rPr>
           <w:rFonts w:hint="eastAsia"/>
         </w:rPr>
         <w:t>による「異常時のチケット登録機能」のマニュアルで説明する。このマニュアルでは</w:t>
       </w:r>
+      <w:proofErr w:type="spellStart"/>
       <w:r>
         <w:rPr>
           <w:rFonts w:hint="eastAsia"/>
         </w:rPr>
         <w:t>Trac</w:t>
       </w:r>
+      <w:proofErr w:type="spellEnd"/>
       <w:r>
         <w:rPr>
           <w:rFonts w:hint="eastAsia"/>
@@ -4701,12 +4866,14 @@
         </w:rPr>
         <w:t>ブラウザで</w:t>
       </w:r>
+      <w:proofErr w:type="spellStart"/>
       <w:r>
         <w:rPr>
           <w:rFonts w:hint="eastAsia"/>
         </w:rPr>
         <w:t>Zabbix</w:t>
       </w:r>
+      <w:proofErr w:type="spellEnd"/>
       <w:r>
         <w:rPr>
           <w:rFonts w:hint="eastAsia"/>
@@ -4770,11 +4937,19 @@
         </w:rPr>
         <w:t>確認できる。ログインした後、メニューの「監視データ」－「ダッシュボード」からダッシュボード画面を表示する。ダッシュボード画面は</w:t>
       </w:r>
-      <w:r>
-        <w:rPr>
-          <w:rFonts w:hint="eastAsia"/>
-        </w:rPr>
-        <w:t>Zabbix Web</w:t>
+      <w:proofErr w:type="spellStart"/>
+      <w:r>
+        <w:rPr>
+          <w:rFonts w:hint="eastAsia"/>
+        </w:rPr>
+        <w:t>Zabbix</w:t>
+      </w:r>
+      <w:proofErr w:type="spellEnd"/>
+      <w:r>
+        <w:rPr>
+          <w:rFonts w:hint="eastAsia"/>
+        </w:rPr>
+        <w:t xml:space="preserve"> Web</w:t>
       </w:r>
       <w:r>
         <w:rPr>
@@ -4987,6 +5162,7 @@
           <w:b/>
         </w:rPr>
       </w:pPr>
+      <w:proofErr w:type="spellStart"/>
       <w:r>
         <w:rPr>
           <w:rFonts w:hint="eastAsia"/>
@@ -4994,6 +5170,7 @@
         </w:rPr>
         <w:t>Zabbix</w:t>
       </w:r>
+      <w:proofErr w:type="spellEnd"/>
       <w:r>
         <w:rPr>
           <w:rFonts w:hint="eastAsia"/>
@@ -5009,48 +5186,56 @@
           <w:b/>
         </w:rPr>
       </w:pPr>
+      <w:proofErr w:type="spellStart"/>
       <w:r>
         <w:rPr>
           <w:rFonts w:hint="eastAsia"/>
         </w:rPr>
         <w:t>Zabbix</w:t>
       </w:r>
+      <w:proofErr w:type="spellEnd"/>
       <w:r>
         <w:rPr>
           <w:rFonts w:hint="eastAsia"/>
         </w:rPr>
         <w:t>サーバの状態がサマリ表示される。</w:t>
       </w:r>
+      <w:proofErr w:type="spellStart"/>
       <w:r>
         <w:rPr>
           <w:rFonts w:hint="eastAsia"/>
         </w:rPr>
         <w:t>Zabbix</w:t>
       </w:r>
+      <w:proofErr w:type="spellEnd"/>
       <w:r>
         <w:rPr>
           <w:rFonts w:hint="eastAsia"/>
         </w:rPr>
         <w:t>サーバの起動状況、監視対象のホスト数、アイテム数、トリガー数、ログインユーザ数などの</w:t>
       </w:r>
+      <w:proofErr w:type="spellStart"/>
       <w:r>
         <w:rPr>
           <w:rFonts w:hint="eastAsia"/>
         </w:rPr>
         <w:t>Zabbix</w:t>
       </w:r>
+      <w:proofErr w:type="spellEnd"/>
       <w:r>
         <w:rPr>
           <w:rFonts w:hint="eastAsia"/>
         </w:rPr>
         <w:t>サーバの状態の概要が確認できる。メニューから「レポート」－「</w:t>
       </w:r>
+      <w:proofErr w:type="spellStart"/>
       <w:r>
         <w:rPr>
           <w:rFonts w:hint="eastAsia"/>
         </w:rPr>
         <w:t>Zabbix</w:t>
       </w:r>
+      <w:proofErr w:type="spellEnd"/>
       <w:r>
         <w:rPr>
           <w:rFonts w:hint="eastAsia"/>
@@ -7254,12 +7439,14 @@
         </w:rPr>
         <w:t>時間以上の時間が経過した場合、</w:t>
       </w:r>
+      <w:proofErr w:type="spellStart"/>
       <w:r>
         <w:rPr>
           <w:rFonts w:hint="eastAsia"/>
         </w:rPr>
         <w:t>Zabbix</w:t>
       </w:r>
+      <w:proofErr w:type="spellEnd"/>
       <w:r>
         <w:rPr>
           <w:rFonts w:hint="eastAsia"/>
@@ -9051,12 +9238,14 @@
       <w:pPr>
         <w:ind w:firstLine="142"/>
       </w:pPr>
+      <w:proofErr w:type="spellStart"/>
       <w:r>
         <w:rPr>
           <w:rFonts w:hint="eastAsia"/>
         </w:rPr>
         <w:t>Gfarm</w:t>
       </w:r>
+      <w:proofErr w:type="spellEnd"/>
       <w:r>
         <w:rPr>
           <w:rFonts w:hint="eastAsia"/>
@@ -9069,12 +9258,14 @@
         </w:rPr>
         <w:t>の</w:t>
       </w:r>
+      <w:proofErr w:type="spellStart"/>
       <w:r>
         <w:rPr>
           <w:rFonts w:hint="eastAsia"/>
         </w:rPr>
         <w:t>config-gfarm</w:t>
       </w:r>
+      <w:proofErr w:type="spellEnd"/>
       <w:r>
         <w:rPr>
           <w:rFonts w:hint="eastAsia"/>
@@ -9212,8 +9403,16 @@
               <w:rPr>
                 <w:rFonts w:hint="eastAsia"/>
               </w:rPr>
-              <w:t>/gfarm2-conf-editor/index.php</w:t>
-            </w:r>
+              <w:t>/gfarm2-conf-editor/</w:t>
+            </w:r>
+            <w:proofErr w:type="spellStart"/>
+            <w:r>
+              <w:rPr>
+                <w:rFonts w:hint="eastAsia"/>
+              </w:rPr>
+              <w:t>index.php</w:t>
+            </w:r>
+            <w:proofErr w:type="spellEnd"/>
           </w:p>
         </w:tc>
       </w:tr>
@@ -10013,12 +10212,14 @@
       <w:pPr>
         <w:ind w:firstLine="210"/>
       </w:pPr>
+      <w:proofErr w:type="spellStart"/>
       <w:r>
         <w:rPr>
           <w:rFonts w:hint="eastAsia"/>
         </w:rPr>
         <w:t>Zabbix</w:t>
       </w:r>
+      <w:proofErr w:type="spellEnd"/>
       <w:r>
         <w:rPr>
           <w:rFonts w:hint="eastAsia"/>
@@ -10043,12 +10244,14 @@
         </w:rPr>
         <w:t>上から、監視対象の追加や監視項目の設定変更、監視データの閲覧等を行うことができる。</w:t>
       </w:r>
+      <w:proofErr w:type="spellStart"/>
       <w:r>
         <w:rPr>
           <w:rFonts w:hint="eastAsia"/>
         </w:rPr>
         <w:t>Zabbix</w:t>
       </w:r>
+      <w:proofErr w:type="spellEnd"/>
       <w:r>
         <w:rPr>
           <w:rFonts w:hint="eastAsia"/>
@@ -10198,12 +10401,14 @@
         </w:rPr>
         <w:t>ユーザ管理を行えるのは</w:t>
       </w:r>
+      <w:proofErr w:type="spellStart"/>
       <w:r>
         <w:rPr>
           <w:rFonts w:hint="eastAsia"/>
         </w:rPr>
         <w:t>Zabbix</w:t>
       </w:r>
+      <w:proofErr w:type="spellEnd"/>
       <w:r>
         <w:rPr>
           <w:rFonts w:hint="eastAsia"/>
@@ -10299,12 +10504,14 @@
         </w:rPr>
         <w:t>、各手順実施時は、</w:t>
       </w:r>
+      <w:proofErr w:type="spellStart"/>
       <w:r>
         <w:rPr>
           <w:rFonts w:hint="eastAsia"/>
         </w:rPr>
         <w:t>Zabbix</w:t>
       </w:r>
+      <w:proofErr w:type="spellEnd"/>
       <w:r>
         <w:rPr>
           <w:rFonts w:hint="eastAsia"/>
@@ -10333,8 +10540,16 @@
         <w:rPr>
           <w:rFonts w:hint="eastAsia"/>
         </w:rPr>
-        <w:t>(Zabbix</w:t>
-      </w:r>
+        <w:t>(</w:t>
+      </w:r>
+      <w:proofErr w:type="spellStart"/>
+      <w:r>
+        <w:rPr>
+          <w:rFonts w:hint="eastAsia"/>
+        </w:rPr>
+        <w:t>Zabbix</w:t>
+      </w:r>
+      <w:proofErr w:type="spellEnd"/>
       <w:r>
         <w:rPr>
           <w:rFonts w:hint="eastAsia"/>
@@ -11639,6 +11854,7 @@
               </w:rPr>
               <w:t>・</w:t>
             </w:r>
+            <w:proofErr w:type="spellStart"/>
             <w:r>
               <w:rPr>
                 <w:rFonts w:hint="eastAsia"/>
@@ -11647,6 +11863,7 @@
               </w:rPr>
               <w:t>Zabbix</w:t>
             </w:r>
+            <w:proofErr w:type="spellEnd"/>
             <w:r>
               <w:rPr>
                 <w:rFonts w:hint="eastAsia"/>
@@ -12864,12 +13081,14 @@
         </w:rPr>
         <w:t>、</w:t>
       </w:r>
+      <w:proofErr w:type="spellStart"/>
       <w:r>
         <w:rPr>
           <w:rFonts w:hint="eastAsia"/>
         </w:rPr>
         <w:t>Zabbix</w:t>
       </w:r>
+      <w:proofErr w:type="spellEnd"/>
       <w:r>
         <w:rPr>
           <w:rFonts w:hint="eastAsia"/>
@@ -13067,12 +13286,14 @@
             <w:tcW w:w="2858" w:type="dxa"/>
           </w:tcPr>
           <w:p>
+            <w:proofErr w:type="spellStart"/>
             <w:r>
               <w:rPr>
                 <w:rFonts w:hint="eastAsia"/>
               </w:rPr>
               <w:t>Zabbix</w:t>
             </w:r>
+            <w:proofErr w:type="spellEnd"/>
             <w:r>
               <w:rPr>
                 <w:rFonts w:hint="eastAsia"/>
@@ -13114,12 +13335,14 @@
             <w:tcW w:w="2858" w:type="dxa"/>
           </w:tcPr>
           <w:p>
+            <w:proofErr w:type="spellStart"/>
             <w:r>
               <w:rPr>
                 <w:rFonts w:hint="eastAsia"/>
               </w:rPr>
               <w:t>Zabbix</w:t>
             </w:r>
+            <w:proofErr w:type="spellEnd"/>
             <w:r>
               <w:rPr>
                 <w:rFonts w:hint="eastAsia"/>
@@ -13152,12 +13375,14 @@
       <w:pPr>
         <w:ind w:firstLineChars="100" w:firstLine="210"/>
       </w:pPr>
+      <w:proofErr w:type="spellStart"/>
       <w:r>
         <w:rPr>
           <w:rFonts w:hint="eastAsia"/>
         </w:rPr>
         <w:t>Zabbix</w:t>
       </w:r>
+      <w:proofErr w:type="spellEnd"/>
       <w:r>
         <w:rPr>
           <w:rFonts w:hint="eastAsia"/>
@@ -13276,6 +13501,7 @@
           <w:numId w:val="5"/>
         </w:numPr>
       </w:pPr>
+      <w:proofErr w:type="spellStart"/>
       <w:r>
         <w:rPr>
           <w:rFonts w:hint="eastAsia"/>
@@ -13284,6 +13510,7 @@
         <w:lastRenderedPageBreak/>
         <w:t>Zabbix</w:t>
       </w:r>
+      <w:proofErr w:type="spellEnd"/>
       <w:r>
         <w:rPr>
           <w:rFonts w:hint="eastAsia"/>
@@ -13338,6 +13565,7 @@
           <w:numId w:val="5"/>
         </w:numPr>
       </w:pPr>
+      <w:proofErr w:type="spellStart"/>
       <w:r>
         <w:rPr>
           <w:rFonts w:hint="eastAsia"/>
@@ -13345,6 +13573,7 @@
         </w:rPr>
         <w:t>Zabbix</w:t>
       </w:r>
+      <w:proofErr w:type="spellEnd"/>
       <w:r>
         <w:rPr>
           <w:rFonts w:hint="eastAsia"/>
@@ -13399,6 +13628,7 @@
           <w:numId w:val="5"/>
         </w:numPr>
       </w:pPr>
+      <w:proofErr w:type="spellStart"/>
       <w:r>
         <w:rPr>
           <w:rFonts w:hint="eastAsia"/>
@@ -13406,6 +13636,7 @@
         </w:rPr>
         <w:t>Zabbix</w:t>
       </w:r>
+      <w:proofErr w:type="spellEnd"/>
       <w:r>
         <w:rPr>
           <w:rFonts w:hint="eastAsia"/>
@@ -15149,6 +15380,7 @@
                 <w:szCs w:val="20"/>
               </w:rPr>
             </w:pPr>
+            <w:proofErr w:type="spellStart"/>
             <w:r>
               <w:rPr>
                 <w:rFonts w:hint="eastAsia"/>
@@ -15157,6 +15389,7 @@
               </w:rPr>
               <w:t>Zabbix</w:t>
             </w:r>
+            <w:proofErr w:type="spellEnd"/>
             <w:r>
               <w:rPr>
                 <w:rFonts w:hint="eastAsia"/>
@@ -15173,6 +15406,7 @@
                 <w:szCs w:val="20"/>
               </w:rPr>
             </w:pPr>
+            <w:proofErr w:type="spellStart"/>
             <w:r>
               <w:rPr>
                 <w:rFonts w:hint="eastAsia"/>
@@ -15181,6 +15415,7 @@
               </w:rPr>
               <w:t>Zabbix</w:t>
             </w:r>
+            <w:proofErr w:type="spellEnd"/>
             <w:r>
               <w:rPr>
                 <w:rFonts w:hint="eastAsia"/>
@@ -15197,6 +15432,7 @@
                 <w:szCs w:val="20"/>
               </w:rPr>
             </w:pPr>
+            <w:proofErr w:type="spellStart"/>
             <w:r>
               <w:rPr>
                 <w:rFonts w:hint="eastAsia"/>
@@ -15205,6 +15441,7 @@
               </w:rPr>
               <w:t>Zabbix</w:t>
             </w:r>
+            <w:proofErr w:type="spellEnd"/>
             <w:r>
               <w:rPr>
                 <w:rFonts w:hint="eastAsia"/>
@@ -16855,9 +17092,11 @@
       <w:pPr>
         <w:ind w:firstLine="210"/>
       </w:pPr>
+      <w:proofErr w:type="spellStart"/>
       <w:r>
         <w:t>Zabbix</w:t>
       </w:r>
+      <w:proofErr w:type="spellEnd"/>
       <w:r>
         <w:rPr>
           <w:rFonts w:hint="eastAsia"/>
@@ -16894,12 +17133,14 @@
       <w:r>
         <w:t>を行うには、</w:t>
       </w:r>
+      <w:proofErr w:type="spellStart"/>
       <w:r>
         <w:rPr>
           <w:rFonts w:hint="eastAsia"/>
         </w:rPr>
         <w:t>Zabbix</w:t>
       </w:r>
+      <w:proofErr w:type="spellEnd"/>
       <w:r>
         <w:rPr>
           <w:rFonts w:hint="eastAsia"/>
@@ -17017,12 +17258,14 @@
       <w:pPr>
         <w:ind w:firstLine="210"/>
       </w:pPr>
+      <w:proofErr w:type="spellStart"/>
       <w:r>
         <w:rPr>
           <w:rFonts w:hint="eastAsia"/>
         </w:rPr>
         <w:t>Zabbix</w:t>
       </w:r>
+      <w:proofErr w:type="spellEnd"/>
       <w:r>
         <w:rPr>
           <w:rFonts w:hint="eastAsia"/>
@@ -18009,8 +18252,18 @@
                 <w:sz w:val="20"/>
                 <w:szCs w:val="20"/>
               </w:rPr>
-              <w:t>SMTP helo</w:t>
-            </w:r>
+              <w:t xml:space="preserve">SMTP </w:t>
+            </w:r>
+            <w:proofErr w:type="spellStart"/>
+            <w:r>
+              <w:rPr>
+                <w:rFonts w:hint="eastAsia"/>
+                <w:sz w:val="20"/>
+                <w:szCs w:val="20"/>
+              </w:rPr>
+              <w:t>helo</w:t>
+            </w:r>
+            <w:proofErr w:type="spellEnd"/>
           </w:p>
         </w:tc>
         <w:tc>
@@ -18045,7 +18298,16 @@
                 <w:sz w:val="20"/>
                 <w:szCs w:val="20"/>
               </w:rPr>
-              <w:t xml:space="preserve"> hel</w:t>
+              <w:t xml:space="preserve"> </w:t>
+            </w:r>
+            <w:proofErr w:type="spellStart"/>
+            <w:r>
+              <w:rPr>
+                <w:rFonts w:hint="eastAsia"/>
+                <w:sz w:val="20"/>
+                <w:szCs w:val="20"/>
+              </w:rPr>
+              <w:t>hel</w:t>
             </w:r>
             <w:r>
               <w:rPr>
@@ -18054,6 +18316,7 @@
               </w:rPr>
               <w:t>o</w:t>
             </w:r>
+            <w:proofErr w:type="spellEnd"/>
           </w:p>
         </w:tc>
         <w:tc>
@@ -18174,12 +18437,14 @@
       <w:r>
         <w:t>、</w:t>
       </w:r>
+      <w:proofErr w:type="spellStart"/>
       <w:r>
         <w:rPr>
           <w:rFonts w:hint="eastAsia"/>
         </w:rPr>
         <w:t>Zabbix</w:t>
       </w:r>
+      <w:proofErr w:type="spellEnd"/>
       <w:r>
         <w:rPr>
           <w:rFonts w:hint="eastAsia"/>
@@ -20034,11 +20299,19 @@
       <w:r>
         <w:t>“</w:t>
       </w:r>
-      <w:r>
-        <w:rPr>
-          <w:rFonts w:hint="eastAsia"/>
-        </w:rPr>
-        <w:t>Zabbix monitoring network</w:t>
+      <w:proofErr w:type="spellStart"/>
+      <w:r>
+        <w:rPr>
+          <w:rFonts w:hint="eastAsia"/>
+        </w:rPr>
+        <w:t>Zabbix</w:t>
+      </w:r>
+      <w:proofErr w:type="spellEnd"/>
+      <w:r>
+        <w:rPr>
+          <w:rFonts w:hint="eastAsia"/>
+        </w:rPr>
+        <w:t xml:space="preserve"> monitoring network</w:t>
       </w:r>
       <w:r>
         <w:t>”</w:t>
@@ -20820,28 +21093,7 @@
               <w:rPr>
                 <w:rFonts w:hint="eastAsia"/>
               </w:rPr>
-              <w:t>(</w:t>
-            </w:r>
-            <w:r>
-              <w:rPr>
-                <w:rFonts w:hint="eastAsia"/>
-              </w:rPr>
-              <w:t>初期値</w:t>
-            </w:r>
-            <w:r>
-              <w:t>の</w:t>
-            </w:r>
-            <w:r>
-              <w:rPr>
-                <w:rFonts w:hint="eastAsia"/>
-              </w:rPr>
-              <w:t>まま</w:t>
-            </w:r>
-            <w:r>
-              <w:rPr>
-                <w:rFonts w:hint="eastAsia"/>
-              </w:rPr>
-              <w:t>)</w:t>
+              <w:t>後述</w:t>
             </w:r>
           </w:p>
         </w:tc>
@@ -20859,24 +21111,6 @@
                 <w:rFonts w:hint="eastAsia"/>
               </w:rPr>
               <w:t>デフォルトの通知メッセージの本文。</w:t>
-            </w:r>
-          </w:p>
-          <w:p>
-            <w:pPr>
-              <w:pStyle w:val="af0"/>
-              <w:ind w:leftChars="0" w:left="0"/>
-            </w:pPr>
-            <w:r>
-              <w:t>初期値の</w:t>
-            </w:r>
-            <w:r>
-              <w:rPr>
-                <w:rFonts w:hint="eastAsia"/>
-              </w:rPr>
-              <w:t>ままで</w:t>
-            </w:r>
-            <w:r>
-              <w:t>差し支えない。</w:t>
             </w:r>
           </w:p>
         </w:tc>
@@ -21205,7 +21439,6 @@
                 <w:sz w:val="20"/>
                 <w:szCs w:val="20"/>
               </w:rPr>
-              <w:lastRenderedPageBreak/>
               <w:t>メンテナンス</w:t>
             </w:r>
             <w:r>
@@ -21227,6 +21460,7 @@
                 <w:sz w:val="20"/>
                 <w:szCs w:val="20"/>
               </w:rPr>
+              <w:lastRenderedPageBreak/>
               <w:t>期間外</w:t>
             </w:r>
             <w:r>
@@ -21599,6 +21833,243 @@
         <w:pStyle w:val="af0"/>
         <w:ind w:leftChars="0" w:left="360"/>
       </w:pPr>
+    </w:p>
+    <w:p>
+      <w:pPr>
+        <w:pStyle w:val="af0"/>
+        <w:ind w:leftChars="0" w:left="360"/>
+      </w:pPr>
+      <w:r>
+        <w:rPr>
+          <w:rFonts w:hint="eastAsia"/>
+        </w:rPr>
+        <w:t>設定項目「</w:t>
+      </w:r>
+      <w:r>
+        <w:t>デフォルトのメッセージ」</w:t>
+      </w:r>
+      <w:r>
+        <w:rPr>
+          <w:rFonts w:hint="eastAsia"/>
+        </w:rPr>
+        <w:t>については、以下のように</w:t>
+      </w:r>
+      <w:r>
+        <w:rPr>
+          <w:rFonts w:hint="eastAsia"/>
+        </w:rPr>
+        <w:t xml:space="preserve"> </w:t>
+      </w:r>
+      <w:r>
+        <w:t xml:space="preserve">“Item values” </w:t>
+      </w:r>
+      <w:r>
+        <w:rPr>
+          <w:rFonts w:hint="eastAsia"/>
+        </w:rPr>
+        <w:t>を</w:t>
+      </w:r>
+      <w:r>
+        <w:rPr>
+          <w:rFonts w:hint="eastAsia"/>
+        </w:rPr>
+        <w:t xml:space="preserve"> 1</w:t>
+      </w:r>
+      <w:r>
+        <w:rPr>
+          <w:rFonts w:hint="eastAsia"/>
+        </w:rPr>
+        <w:t>から</w:t>
+      </w:r>
+      <w:r>
+        <w:rPr>
+          <w:rFonts w:hint="eastAsia"/>
+        </w:rPr>
+        <w:t>4</w:t>
+      </w:r>
+      <w:r>
+        <w:rPr>
+          <w:rFonts w:hint="eastAsia"/>
+        </w:rPr>
+        <w:t>まで</w:t>
+      </w:r>
+      <w:r>
+        <w:rPr>
+          <w:rFonts w:hint="eastAsia"/>
+        </w:rPr>
+        <w:t>出力</w:t>
+      </w:r>
+      <w:r>
+        <w:t>する</w:t>
+      </w:r>
+      <w:r>
+        <w:t>よう</w:t>
+      </w:r>
+      <w:r>
+        <w:t>変更することを推奨する</w:t>
+      </w:r>
+      <w:r>
+        <w:t xml:space="preserve"> </w:t>
+      </w:r>
+      <w:r>
+        <w:rPr>
+          <w:rFonts w:hint="eastAsia"/>
+        </w:rPr>
+        <w:t>(</w:t>
+      </w:r>
+      <w:r>
+        <w:rPr>
+          <w:rFonts w:hint="eastAsia"/>
+        </w:rPr>
+        <w:t>デフォルト</w:t>
+      </w:r>
+      <w:r>
+        <w:t>は</w:t>
+      </w:r>
+      <w:r>
+        <w:rPr>
+          <w:rFonts w:hint="eastAsia"/>
+        </w:rPr>
+        <w:t>1</w:t>
+      </w:r>
+      <w:r>
+        <w:rPr>
+          <w:rFonts w:hint="eastAsia"/>
+        </w:rPr>
+        <w:t>から</w:t>
+      </w:r>
+      <w:r>
+        <w:rPr>
+          <w:rFonts w:hint="eastAsia"/>
+        </w:rPr>
+        <w:t>3</w:t>
+      </w:r>
+      <w:r>
+        <w:rPr>
+          <w:rFonts w:hint="eastAsia"/>
+        </w:rPr>
+        <w:t>まで</w:t>
+      </w:r>
+      <w:r>
+        <w:rPr>
+          <w:rFonts w:hint="eastAsia"/>
+        </w:rPr>
+        <w:t>)</w:t>
+      </w:r>
+      <w:r>
+        <w:rPr>
+          <w:rFonts w:hint="eastAsia"/>
+        </w:rPr>
+        <w:t>。</w:t>
+      </w:r>
+    </w:p>
+    <w:tbl>
+      <w:tblPr>
+        <w:tblStyle w:val="a6"/>
+        <w:tblW w:w="0" w:type="auto"/>
+        <w:tblInd w:w="360" w:type="dxa"/>
+        <w:tblLook w:val="04A0" w:firstRow="1" w:lastRow="0" w:firstColumn="1" w:lastColumn="0" w:noHBand="0" w:noVBand="1"/>
+      </w:tblPr>
+      <w:tblGrid>
+        <w:gridCol w:w="8134"/>
+      </w:tblGrid>
+      <w:tr>
+        <w:tc>
+          <w:tcPr>
+            <w:tcW w:w="8494" w:type="dxa"/>
+          </w:tcPr>
+          <w:p>
+            <w:pPr>
+              <w:rPr>
+                <w:sz w:val="20"/>
+                <w:szCs w:val="20"/>
+              </w:rPr>
+            </w:pPr>
+            <w:r>
+              <w:rPr>
+                <w:sz w:val="20"/>
+                <w:szCs w:val="20"/>
+              </w:rPr>
+              <w:t>Item values:</w:t>
+            </w:r>
+          </w:p>
+          <w:p>
+            <w:pPr>
+              <w:rPr>
+                <w:sz w:val="20"/>
+                <w:szCs w:val="20"/>
+              </w:rPr>
+            </w:pPr>
+          </w:p>
+          <w:p>
+            <w:pPr>
+              <w:rPr>
+                <w:sz w:val="20"/>
+                <w:szCs w:val="20"/>
+              </w:rPr>
+            </w:pPr>
+            <w:r>
+              <w:rPr>
+                <w:sz w:val="20"/>
+                <w:szCs w:val="20"/>
+              </w:rPr>
+              <w:t>1. {ITEM.NAME1} ({HOSTNAME1}:{TRIGGER.KEY1}): {ITEM.VALUE1}</w:t>
+            </w:r>
+          </w:p>
+          <w:p>
+            <w:pPr>
+              <w:rPr>
+                <w:sz w:val="20"/>
+                <w:szCs w:val="20"/>
+              </w:rPr>
+            </w:pPr>
+            <w:r>
+              <w:rPr>
+                <w:sz w:val="20"/>
+                <w:szCs w:val="20"/>
+              </w:rPr>
+              <w:t>2. {ITEM.NAME2} ({HOSTNAME2}:{TRIGGER.KEY2}): {ITEM.VALUE2}</w:t>
+            </w:r>
+          </w:p>
+          <w:p>
+            <w:pPr>
+              <w:rPr>
+                <w:sz w:val="20"/>
+                <w:szCs w:val="20"/>
+              </w:rPr>
+            </w:pPr>
+            <w:r>
+              <w:rPr>
+                <w:sz w:val="20"/>
+                <w:szCs w:val="20"/>
+              </w:rPr>
+              <w:t>3. {ITEM.NAME3} ({HOSTNAME3}:{TRIGGER.KEY3}): {ITEM.VALUE3}</w:t>
+            </w:r>
+          </w:p>
+          <w:p>
+            <w:r>
+              <w:rPr>
+                <w:color w:val="FF0000"/>
+                <w:sz w:val="20"/>
+                <w:szCs w:val="20"/>
+              </w:rPr>
+              <w:t>4. {ITEM.NAME4} ({HOSTNAME4}:{TRIGGER.KEY4}): {ITEM.VALUE4}</w:t>
+            </w:r>
+          </w:p>
+        </w:tc>
+      </w:tr>
+    </w:tbl>
+    <w:p>
+      <w:pPr>
+        <w:pStyle w:val="af0"/>
+        <w:ind w:leftChars="0" w:left="360"/>
+      </w:pPr>
+    </w:p>
+    <w:p>
+      <w:pPr>
+        <w:pStyle w:val="af0"/>
+        <w:ind w:leftChars="0" w:left="360"/>
+      </w:pPr>
       <w:r>
         <w:rPr>
           <w:rFonts w:hint="eastAsia"/>
@@ -21656,12 +22127,14 @@
         </w:rPr>
         <w:t>手動でメタデータサーバのフェイルオーバを実行する場合、</w:t>
       </w:r>
+      <w:proofErr w:type="spellStart"/>
       <w:r>
         <w:rPr>
           <w:rFonts w:hint="eastAsia"/>
         </w:rPr>
         <w:t>Zabbix</w:t>
       </w:r>
+      <w:proofErr w:type="spellEnd"/>
       <w:r>
         <w:rPr>
           <w:rFonts w:hint="eastAsia"/>
@@ -21722,12 +22195,14 @@
         </w:rPr>
         <w:t>で下記の手順を実行する。下記の手順は全て</w:t>
       </w:r>
+      <w:proofErr w:type="spellStart"/>
       <w:r>
         <w:rPr>
           <w:rFonts w:hint="eastAsia"/>
         </w:rPr>
         <w:t>zabbix</w:t>
       </w:r>
+      <w:proofErr w:type="spellEnd"/>
       <w:r>
         <w:rPr>
           <w:rFonts w:hint="eastAsia"/>
@@ -21996,6 +22471,7 @@
         </w:numPr>
         <w:ind w:leftChars="0"/>
       </w:pPr>
+      <w:proofErr w:type="spellStart"/>
       <w:r>
         <w:rPr>
           <w:rFonts w:hint="eastAsia"/>
@@ -22003,6 +22479,7 @@
         </w:rPr>
         <w:t>Gfarm</w:t>
       </w:r>
+      <w:proofErr w:type="spellEnd"/>
       <w:r>
         <w:rPr>
           <w:rFonts w:hint="eastAsia"/>
@@ -22157,7 +22634,21 @@
         <w:rPr>
           <w:szCs w:val="21"/>
         </w:rPr>
-        <w:t>suitable candidate for master gfmd is</w:t>
+        <w:t xml:space="preserve">suitable candidate for master </w:t>
+      </w:r>
+      <w:proofErr w:type="spellStart"/>
+      <w:r>
+        <w:rPr>
+          <w:szCs w:val="21"/>
+        </w:rPr>
+        <w:t>gfmd</w:t>
+      </w:r>
+      <w:proofErr w:type="spellEnd"/>
+      <w:r>
+        <w:rPr>
+          <w:szCs w:val="21"/>
+        </w:rPr>
+        <w:t xml:space="preserve"> is</w:t>
       </w:r>
       <w:r>
         <w:rPr>
@@ -22219,7 +22710,23 @@
                 <w:sz w:val="20"/>
                 <w:szCs w:val="20"/>
               </w:rPr>
-              <w:t>try to get the current status of gfmd on gfmd1</w:t>
+              <w:t xml:space="preserve">try to get the current status of </w:t>
+            </w:r>
+            <w:proofErr w:type="spellStart"/>
+            <w:r>
+              <w:rPr>
+                <w:sz w:val="20"/>
+                <w:szCs w:val="20"/>
+              </w:rPr>
+              <w:t>gfmd</w:t>
+            </w:r>
+            <w:proofErr w:type="spellEnd"/>
+            <w:r>
+              <w:rPr>
+                <w:sz w:val="20"/>
+                <w:szCs w:val="20"/>
+              </w:rPr>
+              <w:t xml:space="preserve"> on gfmd1</w:t>
             </w:r>
           </w:p>
           <w:p>
@@ -22236,7 +22743,23 @@
                 <w:sz w:val="20"/>
                 <w:szCs w:val="20"/>
               </w:rPr>
-              <w:t>try to get the current status of gfmd on gfmd2</w:t>
+              <w:t xml:space="preserve">try to get the current status of </w:t>
+            </w:r>
+            <w:proofErr w:type="spellStart"/>
+            <w:r>
+              <w:rPr>
+                <w:sz w:val="20"/>
+                <w:szCs w:val="20"/>
+              </w:rPr>
+              <w:t>gfmd</w:t>
+            </w:r>
+            <w:proofErr w:type="spellEnd"/>
+            <w:r>
+              <w:rPr>
+                <w:sz w:val="20"/>
+                <w:szCs w:val="20"/>
+              </w:rPr>
+              <w:t xml:space="preserve"> on gfmd2</w:t>
             </w:r>
           </w:p>
           <w:p>
@@ -22253,7 +22776,39 @@
                 <w:sz w:val="20"/>
                 <w:szCs w:val="20"/>
               </w:rPr>
-              <w:t>try to get the max seqno of gfmd on gfmd2</w:t>
+              <w:t xml:space="preserve">try to get the max </w:t>
+            </w:r>
+            <w:proofErr w:type="spellStart"/>
+            <w:r>
+              <w:rPr>
+                <w:sz w:val="20"/>
+                <w:szCs w:val="20"/>
+              </w:rPr>
+              <w:t>seqno</w:t>
+            </w:r>
+            <w:proofErr w:type="spellEnd"/>
+            <w:r>
+              <w:rPr>
+                <w:sz w:val="20"/>
+                <w:szCs w:val="20"/>
+              </w:rPr>
+              <w:t xml:space="preserve"> of </w:t>
+            </w:r>
+            <w:proofErr w:type="spellStart"/>
+            <w:r>
+              <w:rPr>
+                <w:sz w:val="20"/>
+                <w:szCs w:val="20"/>
+              </w:rPr>
+              <w:t>gfmd</w:t>
+            </w:r>
+            <w:proofErr w:type="spellEnd"/>
+            <w:r>
+              <w:rPr>
+                <w:sz w:val="20"/>
+                <w:szCs w:val="20"/>
+              </w:rPr>
+              <w:t xml:space="preserve"> on gfmd2</w:t>
             </w:r>
           </w:p>
           <w:p>
@@ -22331,7 +22886,23 @@
                 <w:sz w:val="20"/>
                 <w:szCs w:val="20"/>
               </w:rPr>
-              <w:t>suitable candidate for master gfmd is gfmd2 (mds-slave:10601)</w:t>
+              <w:t xml:space="preserve">suitable candidate for master </w:t>
+            </w:r>
+            <w:proofErr w:type="spellStart"/>
+            <w:r>
+              <w:rPr>
+                <w:sz w:val="20"/>
+                <w:szCs w:val="20"/>
+              </w:rPr>
+              <w:t>gfmd</w:t>
+            </w:r>
+            <w:proofErr w:type="spellEnd"/>
+            <w:r>
+              <w:rPr>
+                <w:sz w:val="20"/>
+                <w:szCs w:val="20"/>
+              </w:rPr>
+              <w:t xml:space="preserve"> is gfmd2 (mds-slave:10601)</w:t>
             </w:r>
           </w:p>
         </w:tc>
@@ -22483,7 +23054,25 @@
                 <w:sz w:val="20"/>
                 <w:szCs w:val="20"/>
               </w:rPr>
-              <w:t>try to get the current status of gfmd on gfmd1</w:t>
+              <w:t xml:space="preserve">try to get the current status of </w:t>
+            </w:r>
+            <w:proofErr w:type="spellStart"/>
+            <w:r>
+              <w:rPr>
+                <w:rFonts w:eastAsia="ＭＳ ゴシック"/>
+                <w:sz w:val="20"/>
+                <w:szCs w:val="20"/>
+              </w:rPr>
+              <w:t>gfmd</w:t>
+            </w:r>
+            <w:proofErr w:type="spellEnd"/>
+            <w:r>
+              <w:rPr>
+                <w:rFonts w:eastAsia="ＭＳ ゴシック"/>
+                <w:sz w:val="20"/>
+                <w:szCs w:val="20"/>
+              </w:rPr>
+              <w:t xml:space="preserve"> on gfmd1</w:t>
             </w:r>
           </w:p>
           <w:p>
@@ -22502,7 +23091,25 @@
                 <w:sz w:val="20"/>
                 <w:szCs w:val="20"/>
               </w:rPr>
-              <w:t>try to get the current status of gfmd on gfmd2</w:t>
+              <w:t xml:space="preserve">try to get the current status of </w:t>
+            </w:r>
+            <w:proofErr w:type="spellStart"/>
+            <w:r>
+              <w:rPr>
+                <w:rFonts w:eastAsia="ＭＳ ゴシック"/>
+                <w:sz w:val="20"/>
+                <w:szCs w:val="20"/>
+              </w:rPr>
+              <w:t>gfmd</w:t>
+            </w:r>
+            <w:proofErr w:type="spellEnd"/>
+            <w:r>
+              <w:rPr>
+                <w:rFonts w:eastAsia="ＭＳ ゴシック"/>
+                <w:sz w:val="20"/>
+                <w:szCs w:val="20"/>
+              </w:rPr>
+              <w:t xml:space="preserve"> on gfmd2</w:t>
             </w:r>
           </w:p>
           <w:p>
@@ -22521,7 +23128,43 @@
                 <w:sz w:val="20"/>
                 <w:szCs w:val="20"/>
               </w:rPr>
-              <w:t>try to get the max seqno of gfmd on gfmd2</w:t>
+              <w:t xml:space="preserve">try to get the max </w:t>
+            </w:r>
+            <w:proofErr w:type="spellStart"/>
+            <w:r>
+              <w:rPr>
+                <w:rFonts w:eastAsia="ＭＳ ゴシック"/>
+                <w:sz w:val="20"/>
+                <w:szCs w:val="20"/>
+              </w:rPr>
+              <w:t>seqno</w:t>
+            </w:r>
+            <w:proofErr w:type="spellEnd"/>
+            <w:r>
+              <w:rPr>
+                <w:rFonts w:eastAsia="ＭＳ ゴシック"/>
+                <w:sz w:val="20"/>
+                <w:szCs w:val="20"/>
+              </w:rPr>
+              <w:t xml:space="preserve"> of </w:t>
+            </w:r>
+            <w:proofErr w:type="spellStart"/>
+            <w:r>
+              <w:rPr>
+                <w:rFonts w:eastAsia="ＭＳ ゴシック"/>
+                <w:sz w:val="20"/>
+                <w:szCs w:val="20"/>
+              </w:rPr>
+              <w:t>gfmd</w:t>
+            </w:r>
+            <w:proofErr w:type="spellEnd"/>
+            <w:r>
+              <w:rPr>
+                <w:rFonts w:eastAsia="ＭＳ ゴシック"/>
+                <w:sz w:val="20"/>
+                <w:szCs w:val="20"/>
+              </w:rPr>
+              <w:t xml:space="preserve"> on gfmd2</w:t>
             </w:r>
           </w:p>
           <w:p>
@@ -22608,7 +23251,25 @@
                 <w:sz w:val="20"/>
                 <w:szCs w:val="20"/>
               </w:rPr>
-              <w:t>zbx_failover.pl: notice: failover start: new-master-gfmd=gfmd2 (mds-slave:10601)</w:t>
+              <w:t>zbx_failover.pl: notice: failover start: new-master-</w:t>
+            </w:r>
+            <w:proofErr w:type="spellStart"/>
+            <w:r>
+              <w:rPr>
+                <w:rFonts w:eastAsia="ＭＳ ゴシック"/>
+                <w:sz w:val="20"/>
+                <w:szCs w:val="20"/>
+              </w:rPr>
+              <w:t>gfmd</w:t>
+            </w:r>
+            <w:proofErr w:type="spellEnd"/>
+            <w:r>
+              <w:rPr>
+                <w:rFonts w:eastAsia="ＭＳ ゴシック"/>
+                <w:sz w:val="20"/>
+                <w:szCs w:val="20"/>
+              </w:rPr>
+              <w:t>=gfmd2 (mds-slave:10601)</w:t>
             </w:r>
           </w:p>
           <w:p>
@@ -22625,7 +23286,25 @@
                 <w:sz w:val="20"/>
                 <w:szCs w:val="20"/>
               </w:rPr>
-              <w:t>zbx_failover.pl: notice: failover complete: new-master-gfmd=gfmd2 (mds-slave:10601)</w:t>
+              <w:t>zbx_failover.pl: notice: failover complete: new-master-</w:t>
+            </w:r>
+            <w:proofErr w:type="spellStart"/>
+            <w:r>
+              <w:rPr>
+                <w:rFonts w:eastAsia="ＭＳ ゴシック"/>
+                <w:sz w:val="20"/>
+                <w:szCs w:val="20"/>
+              </w:rPr>
+              <w:t>gfmd</w:t>
+            </w:r>
+            <w:proofErr w:type="spellEnd"/>
+            <w:r>
+              <w:rPr>
+                <w:rFonts w:eastAsia="ＭＳ ゴシック"/>
+                <w:sz w:val="20"/>
+                <w:szCs w:val="20"/>
+              </w:rPr>
+              <w:t>=gfmd2 (mds-slave:10601)</w:t>
             </w:r>
           </w:p>
         </w:tc>
@@ -22843,7 +23522,7 @@
       <w:rPr>
         <w:noProof/>
       </w:rPr>
-      <w:t>18</w:t>
+      <w:t>17</w:t>
     </w:r>
     <w:r>
       <w:fldChar w:fldCharType="end"/>
@@ -22905,6 +23584,7 @@
       </w:rPr>
       <w:t xml:space="preserve">　　　　　　　　　　　　　　　　　冗長化構成</w:t>
     </w:r>
+    <w:proofErr w:type="spellStart"/>
     <w:r>
       <w:rPr>
         <w:rFonts w:hint="eastAsia"/>
@@ -22912,6 +23592,7 @@
       </w:rPr>
       <w:t>Gfarm</w:t>
     </w:r>
+    <w:proofErr w:type="spellEnd"/>
     <w:r>
       <w:rPr>
         <w:rFonts w:hint="eastAsia"/>
@@ -22959,8 +23640,16 @@
         <w:rFonts w:hint="eastAsia"/>
         <w:u w:val="thick"/>
       </w:rPr>
-      <w:t xml:space="preserve">　　　　　　　　　　　　　　　　　冗長化構成</w:t>
+      <w:t xml:space="preserve">　　　　　　　　　　　　　　　　　</w:t>
     </w:r>
+    <w:r>
+      <w:rPr>
+        <w:rFonts w:hint="eastAsia"/>
+        <w:u w:val="thick"/>
+      </w:rPr>
+      <w:t>冗長化構成</w:t>
+    </w:r>
+    <w:proofErr w:type="spellStart"/>
     <w:r>
       <w:rPr>
         <w:rFonts w:hint="eastAsia"/>
@@ -22968,6 +23657,7 @@
       </w:rPr>
       <w:t>Gfarm</w:t>
     </w:r>
+    <w:proofErr w:type="spellEnd"/>
     <w:r>
       <w:rPr>
         <w:rFonts w:hint="eastAsia"/>
@@ -22988,7 +23678,7 @@
 
 <file path=word/numbering.xml><?xml version="1.0" encoding="utf-8"?>
 <w:numbering xmlns:wpc="http://schemas.microsoft.com/office/word/2010/wordprocessingCanvas" xmlns:mc="http://schemas.openxmlformats.org/markup-compatibility/2006" xmlns:o="urn:schemas-microsoft-com:office:office" xmlns:r="http://schemas.openxmlformats.org/officeDocument/2006/relationships" xmlns:m="http://schemas.openxmlformats.org/officeDocument/2006/math" xmlns:v="urn:schemas-microsoft-com:vml" xmlns:wp14="http://schemas.microsoft.com/office/word/2010/wordprocessingDrawing" xmlns:wp="http://schemas.openxmlformats.org/drawingml/2006/wordprocessingDrawing" xmlns:w10="urn:schemas-microsoft-com:office:word" xmlns:w="http://schemas.openxmlformats.org/wordprocessingml/2006/main" xmlns:w14="http://schemas.microsoft.com/office/word/2010/wordml" xmlns:w15="http://schemas.microsoft.com/office/word/2012/wordml" xmlns:wpg="http://schemas.microsoft.com/office/word/2010/wordprocessingGroup" xmlns:wpi="http://schemas.microsoft.com/office/word/2010/wordprocessingInk" xmlns:wne="http://schemas.microsoft.com/office/word/2006/wordml" xmlns:wps="http://schemas.microsoft.com/office/word/2010/wordprocessingShape" mc:Ignorable="w14 w15 wp14">
-  <w:abstractNum w:abstractNumId="0">
+  <w:abstractNum w:abstractNumId="0" w15:restartNumberingAfterBreak="0">
     <w:nsid w:val="FFFFFF88"/>
     <w:multiLevelType w:val="singleLevel"/>
     <w:tmpl w:val="06BE09F8"/>
@@ -23006,7 +23696,7 @@
       </w:pPr>
     </w:lvl>
   </w:abstractNum>
-  <w:abstractNum w:abstractNumId="1">
+  <w:abstractNum w:abstractNumId="1" w15:restartNumberingAfterBreak="0">
     <w:nsid w:val="02553811"/>
     <w:multiLevelType w:val="hybridMultilevel"/>
     <w:tmpl w:val="4D08BE48"/>
@@ -23122,7 +23812,7 @@
       </w:pPr>
     </w:lvl>
   </w:abstractNum>
-  <w:abstractNum w:abstractNumId="2">
+  <w:abstractNum w:abstractNumId="2" w15:restartNumberingAfterBreak="0">
     <w:nsid w:val="02AA5259"/>
     <w:multiLevelType w:val="multilevel"/>
     <w:tmpl w:val="0409001F"/>
@@ -23236,7 +23926,7 @@
       </w:pPr>
     </w:lvl>
   </w:abstractNum>
-  <w:abstractNum w:abstractNumId="3">
+  <w:abstractNum w:abstractNumId="3" w15:restartNumberingAfterBreak="0">
     <w:nsid w:val="030A4871"/>
     <w:multiLevelType w:val="hybridMultilevel"/>
     <w:tmpl w:val="1374CA68"/>
@@ -23349,7 +24039,7 @@
       </w:rPr>
     </w:lvl>
   </w:abstractNum>
-  <w:abstractNum w:abstractNumId="4">
+  <w:abstractNum w:abstractNumId="4" w15:restartNumberingAfterBreak="0">
     <w:nsid w:val="0A993BCD"/>
     <w:multiLevelType w:val="hybridMultilevel"/>
     <w:tmpl w:val="0E1CADC2"/>
@@ -23468,7 +24158,7 @@
       </w:pPr>
     </w:lvl>
   </w:abstractNum>
-  <w:abstractNum w:abstractNumId="5">
+  <w:abstractNum w:abstractNumId="5" w15:restartNumberingAfterBreak="0">
     <w:nsid w:val="0D1C2A7E"/>
     <w:multiLevelType w:val="multilevel"/>
     <w:tmpl w:val="0409001F"/>
@@ -23554,7 +24244,7 @@
       </w:pPr>
     </w:lvl>
   </w:abstractNum>
-  <w:abstractNum w:abstractNumId="6">
+  <w:abstractNum w:abstractNumId="6" w15:restartNumberingAfterBreak="0">
     <w:nsid w:val="0DB626F6"/>
     <w:multiLevelType w:val="hybridMultilevel"/>
     <w:tmpl w:val="A89E697C"/>
@@ -23694,7 +24384,7 @@
       </w:rPr>
     </w:lvl>
   </w:abstractNum>
-  <w:abstractNum w:abstractNumId="7">
+  <w:abstractNum w:abstractNumId="7" w15:restartNumberingAfterBreak="0">
     <w:nsid w:val="14DC63BD"/>
     <w:multiLevelType w:val="hybridMultilevel"/>
     <w:tmpl w:val="A36C00D0"/>
@@ -23807,7 +24497,7 @@
       </w:rPr>
     </w:lvl>
   </w:abstractNum>
-  <w:abstractNum w:abstractNumId="8">
+  <w:abstractNum w:abstractNumId="8" w15:restartNumberingAfterBreak="0">
     <w:nsid w:val="16BD04D6"/>
     <w:multiLevelType w:val="hybridMultilevel"/>
     <w:tmpl w:val="8C202858"/>
@@ -23923,7 +24613,7 @@
       </w:pPr>
     </w:lvl>
   </w:abstractNum>
-  <w:abstractNum w:abstractNumId="9">
+  <w:abstractNum w:abstractNumId="9" w15:restartNumberingAfterBreak="0">
     <w:nsid w:val="170C4A2E"/>
     <w:multiLevelType w:val="hybridMultilevel"/>
     <w:tmpl w:val="D55A7A7C"/>
@@ -24039,7 +24729,7 @@
       </w:pPr>
     </w:lvl>
   </w:abstractNum>
-  <w:abstractNum w:abstractNumId="10">
+  <w:abstractNum w:abstractNumId="10" w15:restartNumberingAfterBreak="0">
     <w:nsid w:val="18897190"/>
     <w:multiLevelType w:val="hybridMultilevel"/>
     <w:tmpl w:val="93FCC372"/>
@@ -24158,7 +24848,7 @@
       </w:pPr>
     </w:lvl>
   </w:abstractNum>
-  <w:abstractNum w:abstractNumId="11">
+  <w:abstractNum w:abstractNumId="11" w15:restartNumberingAfterBreak="0">
     <w:nsid w:val="1A364C0F"/>
     <w:multiLevelType w:val="hybridMultilevel"/>
     <w:tmpl w:val="66B8331E"/>
@@ -24274,7 +24964,7 @@
       </w:pPr>
     </w:lvl>
   </w:abstractNum>
-  <w:abstractNum w:abstractNumId="12">
+  <w:abstractNum w:abstractNumId="12" w15:restartNumberingAfterBreak="0">
     <w:nsid w:val="1B135CF3"/>
     <w:multiLevelType w:val="hybridMultilevel"/>
     <w:tmpl w:val="C4F8E87C"/>
@@ -24387,7 +25077,7 @@
       </w:rPr>
     </w:lvl>
   </w:abstractNum>
-  <w:abstractNum w:abstractNumId="13">
+  <w:abstractNum w:abstractNumId="13" w15:restartNumberingAfterBreak="0">
     <w:nsid w:val="1BF71307"/>
     <w:multiLevelType w:val="hybridMultilevel"/>
     <w:tmpl w:val="559C943A"/>
@@ -24503,7 +25193,7 @@
       </w:pPr>
     </w:lvl>
   </w:abstractNum>
-  <w:abstractNum w:abstractNumId="14">
+  <w:abstractNum w:abstractNumId="14" w15:restartNumberingAfterBreak="0">
     <w:nsid w:val="1D7B33CD"/>
     <w:multiLevelType w:val="multilevel"/>
     <w:tmpl w:val="0409001F"/>
@@ -24589,7 +25279,7 @@
       </w:pPr>
     </w:lvl>
   </w:abstractNum>
-  <w:abstractNum w:abstractNumId="15">
+  <w:abstractNum w:abstractNumId="15" w15:restartNumberingAfterBreak="0">
     <w:nsid w:val="1DAB6DDD"/>
     <w:multiLevelType w:val="hybridMultilevel"/>
     <w:tmpl w:val="42F2C72A"/>
@@ -24705,7 +25395,7 @@
       </w:pPr>
     </w:lvl>
   </w:abstractNum>
-  <w:abstractNum w:abstractNumId="16">
+  <w:abstractNum w:abstractNumId="16" w15:restartNumberingAfterBreak="0">
     <w:nsid w:val="1F0715DA"/>
     <w:multiLevelType w:val="hybridMultilevel"/>
     <w:tmpl w:val="7C622EC0"/>
@@ -24824,7 +25514,7 @@
       </w:pPr>
     </w:lvl>
   </w:abstractNum>
-  <w:abstractNum w:abstractNumId="17">
+  <w:abstractNum w:abstractNumId="17" w15:restartNumberingAfterBreak="0">
     <w:nsid w:val="1F8D1324"/>
     <w:multiLevelType w:val="hybridMultilevel"/>
     <w:tmpl w:val="DE227EBC"/>
@@ -24943,7 +25633,7 @@
       </w:pPr>
     </w:lvl>
   </w:abstractNum>
-  <w:abstractNum w:abstractNumId="18">
+  <w:abstractNum w:abstractNumId="18" w15:restartNumberingAfterBreak="0">
     <w:nsid w:val="21BD1874"/>
     <w:multiLevelType w:val="hybridMultilevel"/>
     <w:tmpl w:val="EBC4797A"/>
@@ -25059,7 +25749,7 @@
       </w:pPr>
     </w:lvl>
   </w:abstractNum>
-  <w:abstractNum w:abstractNumId="19">
+  <w:abstractNum w:abstractNumId="19" w15:restartNumberingAfterBreak="0">
     <w:nsid w:val="2B9B1605"/>
     <w:multiLevelType w:val="hybridMultilevel"/>
     <w:tmpl w:val="E2D83CFC"/>
@@ -25175,7 +25865,7 @@
       </w:pPr>
     </w:lvl>
   </w:abstractNum>
-  <w:abstractNum w:abstractNumId="20">
+  <w:abstractNum w:abstractNumId="20" w15:restartNumberingAfterBreak="0">
     <w:nsid w:val="2F476372"/>
     <w:multiLevelType w:val="hybridMultilevel"/>
     <w:tmpl w:val="735C2636"/>
@@ -25291,7 +25981,7 @@
       </w:pPr>
     </w:lvl>
   </w:abstractNum>
-  <w:abstractNum w:abstractNumId="21">
+  <w:abstractNum w:abstractNumId="21" w15:restartNumberingAfterBreak="0">
     <w:nsid w:val="306559EC"/>
     <w:multiLevelType w:val="hybridMultilevel"/>
     <w:tmpl w:val="D018C8DC"/>
@@ -25410,7 +26100,7 @@
       </w:pPr>
     </w:lvl>
   </w:abstractNum>
-  <w:abstractNum w:abstractNumId="22">
+  <w:abstractNum w:abstractNumId="22" w15:restartNumberingAfterBreak="0">
     <w:nsid w:val="36A51D40"/>
     <w:multiLevelType w:val="hybridMultilevel"/>
     <w:tmpl w:val="3DE0217E"/>
@@ -25548,7 +26238,7 @@
       </w:rPr>
     </w:lvl>
   </w:abstractNum>
-  <w:abstractNum w:abstractNumId="23">
+  <w:abstractNum w:abstractNumId="23" w15:restartNumberingAfterBreak="0">
     <w:nsid w:val="381707BA"/>
     <w:multiLevelType w:val="hybridMultilevel"/>
     <w:tmpl w:val="6BC4AEFA"/>
@@ -25634,7 +26324,7 @@
       </w:pPr>
     </w:lvl>
   </w:abstractNum>
-  <w:abstractNum w:abstractNumId="24">
+  <w:abstractNum w:abstractNumId="24" w15:restartNumberingAfterBreak="0">
     <w:nsid w:val="390B1A3E"/>
     <w:multiLevelType w:val="multilevel"/>
     <w:tmpl w:val="0409001F"/>
@@ -25720,7 +26410,7 @@
       </w:pPr>
     </w:lvl>
   </w:abstractNum>
-  <w:abstractNum w:abstractNumId="25">
+  <w:abstractNum w:abstractNumId="25" w15:restartNumberingAfterBreak="0">
     <w:nsid w:val="3AED5231"/>
     <w:multiLevelType w:val="hybridMultilevel"/>
     <w:tmpl w:val="8440EF0E"/>
@@ -25839,7 +26529,7 @@
       </w:pPr>
     </w:lvl>
   </w:abstractNum>
-  <w:abstractNum w:abstractNumId="26">
+  <w:abstractNum w:abstractNumId="26" w15:restartNumberingAfterBreak="0">
     <w:nsid w:val="3C0C5397"/>
     <w:multiLevelType w:val="hybridMultilevel"/>
     <w:tmpl w:val="3E2EB658"/>
@@ -25952,7 +26642,7 @@
       </w:rPr>
     </w:lvl>
   </w:abstractNum>
-  <w:abstractNum w:abstractNumId="27">
+  <w:abstractNum w:abstractNumId="27" w15:restartNumberingAfterBreak="0">
     <w:nsid w:val="466C702B"/>
     <w:multiLevelType w:val="hybridMultilevel"/>
     <w:tmpl w:val="7668E184"/>
@@ -26068,7 +26758,7 @@
       </w:pPr>
     </w:lvl>
   </w:abstractNum>
-  <w:abstractNum w:abstractNumId="28">
+  <w:abstractNum w:abstractNumId="28" w15:restartNumberingAfterBreak="0">
     <w:nsid w:val="4E363EA1"/>
     <w:multiLevelType w:val="hybridMultilevel"/>
     <w:tmpl w:val="F004739E"/>
@@ -26154,7 +26844,7 @@
       </w:pPr>
     </w:lvl>
   </w:abstractNum>
-  <w:abstractNum w:abstractNumId="29">
+  <w:abstractNum w:abstractNumId="29" w15:restartNumberingAfterBreak="0">
     <w:nsid w:val="53C168A4"/>
     <w:multiLevelType w:val="hybridMultilevel"/>
     <w:tmpl w:val="71D8098C"/>
@@ -26267,7 +26957,7 @@
       </w:pPr>
     </w:lvl>
   </w:abstractNum>
-  <w:abstractNum w:abstractNumId="30">
+  <w:abstractNum w:abstractNumId="30" w15:restartNumberingAfterBreak="0">
     <w:nsid w:val="568E4BCE"/>
     <w:multiLevelType w:val="hybridMultilevel"/>
     <w:tmpl w:val="6122D5BC"/>
@@ -26386,7 +27076,7 @@
       </w:pPr>
     </w:lvl>
   </w:abstractNum>
-  <w:abstractNum w:abstractNumId="31">
+  <w:abstractNum w:abstractNumId="31" w15:restartNumberingAfterBreak="0">
     <w:nsid w:val="58237995"/>
     <w:multiLevelType w:val="hybridMultilevel"/>
     <w:tmpl w:val="A5FE75D2"/>
@@ -26526,7 +27216,7 @@
       </w:rPr>
     </w:lvl>
   </w:abstractNum>
-  <w:abstractNum w:abstractNumId="32">
+  <w:abstractNum w:abstractNumId="32" w15:restartNumberingAfterBreak="0">
     <w:nsid w:val="582D0841"/>
     <w:multiLevelType w:val="hybridMultilevel"/>
     <w:tmpl w:val="01F42E50"/>
@@ -26666,7 +27356,7 @@
       </w:rPr>
     </w:lvl>
   </w:abstractNum>
-  <w:abstractNum w:abstractNumId="33">
+  <w:abstractNum w:abstractNumId="33" w15:restartNumberingAfterBreak="0">
     <w:nsid w:val="5D2E7C64"/>
     <w:multiLevelType w:val="hybridMultilevel"/>
     <w:tmpl w:val="6DA2546E"/>
@@ -26782,7 +27472,7 @@
       </w:pPr>
     </w:lvl>
   </w:abstractNum>
-  <w:abstractNum w:abstractNumId="34">
+  <w:abstractNum w:abstractNumId="34" w15:restartNumberingAfterBreak="0">
     <w:nsid w:val="5D4B5F5D"/>
     <w:multiLevelType w:val="hybridMultilevel"/>
     <w:tmpl w:val="7ED08B52"/>
@@ -26871,7 +27561,7 @@
       </w:pPr>
     </w:lvl>
   </w:abstractNum>
-  <w:abstractNum w:abstractNumId="35">
+  <w:abstractNum w:abstractNumId="35" w15:restartNumberingAfterBreak="0">
     <w:nsid w:val="5F9B1B4D"/>
     <w:multiLevelType w:val="hybridMultilevel"/>
     <w:tmpl w:val="D4D8E2AE"/>
@@ -26987,7 +27677,7 @@
       </w:pPr>
     </w:lvl>
   </w:abstractNum>
-  <w:abstractNum w:abstractNumId="36">
+  <w:abstractNum w:abstractNumId="36" w15:restartNumberingAfterBreak="0">
     <w:nsid w:val="63977664"/>
     <w:multiLevelType w:val="multilevel"/>
     <w:tmpl w:val="0409001F"/>
@@ -27073,7 +27763,7 @@
       </w:pPr>
     </w:lvl>
   </w:abstractNum>
-  <w:abstractNum w:abstractNumId="37">
+  <w:abstractNum w:abstractNumId="37" w15:restartNumberingAfterBreak="0">
     <w:nsid w:val="66213BDC"/>
     <w:multiLevelType w:val="hybridMultilevel"/>
     <w:tmpl w:val="360A8E98"/>
@@ -27195,7 +27885,7 @@
       </w:pPr>
     </w:lvl>
   </w:abstractNum>
-  <w:abstractNum w:abstractNumId="38">
+  <w:abstractNum w:abstractNumId="38" w15:restartNumberingAfterBreak="0">
     <w:nsid w:val="671B42F4"/>
     <w:multiLevelType w:val="hybridMultilevel"/>
     <w:tmpl w:val="9D822A0A"/>
@@ -27284,7 +27974,7 @@
       </w:pPr>
     </w:lvl>
   </w:abstractNum>
-  <w:abstractNum w:abstractNumId="39">
+  <w:abstractNum w:abstractNumId="39" w15:restartNumberingAfterBreak="0">
     <w:nsid w:val="674500B3"/>
     <w:multiLevelType w:val="hybridMultilevel"/>
     <w:tmpl w:val="58E609FC"/>
@@ -27400,7 +28090,7 @@
       </w:pPr>
     </w:lvl>
   </w:abstractNum>
-  <w:abstractNum w:abstractNumId="40">
+  <w:abstractNum w:abstractNumId="40" w15:restartNumberingAfterBreak="0">
     <w:nsid w:val="6CF539D5"/>
     <w:multiLevelType w:val="hybridMultilevel"/>
     <w:tmpl w:val="90F8138A"/>
@@ -27519,7 +28209,7 @@
       </w:pPr>
     </w:lvl>
   </w:abstractNum>
-  <w:abstractNum w:abstractNumId="41">
+  <w:abstractNum w:abstractNumId="41" w15:restartNumberingAfterBreak="0">
     <w:nsid w:val="6E9D5886"/>
     <w:multiLevelType w:val="multilevel"/>
     <w:tmpl w:val="4C386374"/>
@@ -27635,7 +28325,7 @@
       </w:pPr>
     </w:lvl>
   </w:abstractNum>
-  <w:abstractNum w:abstractNumId="42">
+  <w:abstractNum w:abstractNumId="42" w15:restartNumberingAfterBreak="0">
     <w:nsid w:val="727D6532"/>
     <w:multiLevelType w:val="multilevel"/>
     <w:tmpl w:val="0409001F"/>
@@ -27721,7 +28411,7 @@
       </w:pPr>
     </w:lvl>
   </w:abstractNum>
-  <w:abstractNum w:abstractNumId="43">
+  <w:abstractNum w:abstractNumId="43" w15:restartNumberingAfterBreak="0">
     <w:nsid w:val="77BE0DDC"/>
     <w:multiLevelType w:val="hybridMultilevel"/>
     <w:tmpl w:val="EB76956A"/>
@@ -27837,7 +28527,7 @@
       </w:pPr>
     </w:lvl>
   </w:abstractNum>
-  <w:abstractNum w:abstractNumId="44">
+  <w:abstractNum w:abstractNumId="44" w15:restartNumberingAfterBreak="0">
     <w:nsid w:val="7DFB5651"/>
     <w:multiLevelType w:val="hybridMultilevel"/>
     <w:tmpl w:val="3E20D4F4"/>
@@ -27923,7 +28613,7 @@
       </w:pPr>
     </w:lvl>
   </w:abstractNum>
-  <w:abstractNum w:abstractNumId="45">
+  <w:abstractNum w:abstractNumId="45" w15:restartNumberingAfterBreak="0">
     <w:nsid w:val="7E037C4A"/>
     <w:multiLevelType w:val="hybridMultilevel"/>
     <w:tmpl w:val="CAAE3160"/>
@@ -28042,7 +28732,7 @@
       </w:pPr>
     </w:lvl>
   </w:abstractNum>
-  <w:abstractNum w:abstractNumId="46">
+  <w:abstractNum w:abstractNumId="46" w15:restartNumberingAfterBreak="0">
     <w:nsid w:val="7FF76E39"/>
     <w:multiLevelType w:val="hybridMultilevel"/>
     <w:tmpl w:val="14D2FCE8"/>
@@ -28830,7 +29520,6 @@
       <w:jc w:val="both"/>
     </w:pPr>
     <w:tblPr>
-      <w:tblInd w:w="0" w:type="dxa"/>
       <w:tblBorders>
         <w:top w:val="single" w:sz="4" w:space="0" w:color="auto"/>
         <w:left w:val="single" w:sz="4" w:space="0" w:color="auto"/>
@@ -28839,12 +29528,6 @@
         <w:insideH w:val="single" w:sz="4" w:space="0" w:color="auto"/>
         <w:insideV w:val="single" w:sz="4" w:space="0" w:color="auto"/>
       </w:tblBorders>
-      <w:tblCellMar>
-        <w:top w:w="0" w:type="dxa"/>
-        <w:left w:w="108" w:type="dxa"/>
-        <w:bottom w:w="0" w:type="dxa"/>
-        <w:right w:w="108" w:type="dxa"/>
-      </w:tblCellMar>
     </w:tblPr>
   </w:style>
   <w:style w:type="paragraph" w:styleId="a7">
@@ -29437,7 +30120,7 @@
 </file>
 
 <file path=customXml/itemProps1.xml><?xml version="1.0" encoding="utf-8"?>
-<ds:datastoreItem xmlns:ds="http://schemas.openxmlformats.org/officeDocument/2006/customXml" ds:itemID="{B5597A9B-F6BC-4A62-934B-8F33385ACCC6}">
+<ds:datastoreItem xmlns:ds="http://schemas.openxmlformats.org/officeDocument/2006/customXml" ds:itemID="{AFD0D97E-987E-4633-BEA6-F71F44E6A001}">
   <ds:schemaRefs>
     <ds:schemaRef ds:uri="http://schemas.openxmlformats.org/officeDocument/2006/bibliography"/>
   </ds:schemaRefs>

</xml_diff>